<commit_message>
[chore] complete word document excersise
</commit_message>
<xml_diff>
--- a/task2/Everlytic Developer Assessment.docx
+++ b/task2/Everlytic Developer Assessment.docx
@@ -76,7 +76,11 @@
               <w:bottom w:val="single" w:sz="12" w:space="0" w:color="7F7F7F" w:themeColor="text1" w:themeTint="80"/>
             </w:tcBorders>
           </w:tcPr>
-          <w:p/>
+          <w:p>
+            <w:r>
+              <w:t>Keith Msimango</w:t>
+            </w:r>
+          </w:p>
         </w:tc>
       </w:tr>
     </w:tbl>
@@ -147,6 +151,9 @@
             <w:pPr>
               <w:spacing w:after="120" w:line="276" w:lineRule="auto"/>
             </w:pPr>
+            <w:r>
+              <w:t>20023/07/16</w:t>
+            </w:r>
           </w:p>
         </w:tc>
       </w:tr>
@@ -180,42 +187,50 @@
         <w:tc>
           <w:tcPr>
             <w:tcW w:w="9206" w:type="dxa"/>
-            <w:tcBorders>
-              <w:top w:val="nil"/>
-              <w:left w:val="nil"/>
-              <w:bottom w:val="single" w:sz="4" w:space="0" w:color="auto"/>
-              <w:right w:val="nil"/>
-            </w:tcBorders>
           </w:tcPr>
-          <w:p/>
+          <w:p>
+            <w:r>
+              <w:t xml:space="preserve">Public –  are members / function accessible from </w:t>
+            </w:r>
+            <w:proofErr w:type="spellStart"/>
+            <w:r>
+              <w:t>out side</w:t>
+            </w:r>
+            <w:proofErr w:type="spellEnd"/>
+            <w:r>
+              <w:t xml:space="preserve"> this class</w:t>
+            </w:r>
+          </w:p>
         </w:tc>
       </w:tr>
       <w:tr>
         <w:tc>
           <w:tcPr>
             <w:tcW w:w="9206" w:type="dxa"/>
-            <w:tcBorders>
-              <w:top w:val="single" w:sz="4" w:space="0" w:color="auto"/>
-              <w:left w:val="nil"/>
-              <w:bottom w:val="single" w:sz="4" w:space="0" w:color="auto"/>
-              <w:right w:val="nil"/>
-            </w:tcBorders>
           </w:tcPr>
-          <w:p/>
+          <w:p>
+            <w:r>
+              <w:t xml:space="preserve">Protected – are not accessible form out side the class but can be access through inherited classes  </w:t>
+            </w:r>
+          </w:p>
         </w:tc>
       </w:tr>
       <w:tr>
         <w:tc>
           <w:tcPr>
             <w:tcW w:w="9206" w:type="dxa"/>
-            <w:tcBorders>
-              <w:top w:val="single" w:sz="4" w:space="0" w:color="auto"/>
-              <w:left w:val="nil"/>
-              <w:bottom w:val="single" w:sz="4" w:space="0" w:color="auto"/>
-              <w:right w:val="nil"/>
-            </w:tcBorders>
           </w:tcPr>
-          <w:p/>
+          <w:p>
+            <w:r>
+              <w:t xml:space="preserve">Private -&gt; these </w:t>
+            </w:r>
+            <w:r>
+              <w:t xml:space="preserve">function </w:t>
+            </w:r>
+            <w:r>
+              <w:t xml:space="preserve">or members are sickly only accessible within the same   </w:t>
+            </w:r>
+          </w:p>
         </w:tc>
       </w:tr>
     </w:tbl>
@@ -396,7 +411,36 @@
               <w:right w:val="nil"/>
             </w:tcBorders>
           </w:tcPr>
-          <w:p/>
+          <w:p>
+            <w:r>
+              <w:rPr>
+                <w:rFonts w:ascii="Courier New" w:hAnsi="Courier New" w:cs="Courier New"/>
+                <w:sz w:val="20"/>
+              </w:rPr>
+              <w:t xml:space="preserve">value: </w:t>
+            </w:r>
+            <w:r>
+              <w:rPr>
+                <w:rFonts w:ascii="Courier New" w:hAnsi="Courier New" w:cs="Courier New"/>
+                <w:sz w:val="20"/>
+              </w:rPr>
+              <w:t>4</w:t>
+            </w:r>
+            <w:r>
+              <w:rPr>
+                <w:rFonts w:ascii="Courier New" w:hAnsi="Courier New" w:cs="Courier New"/>
+                <w:sz w:val="20"/>
+              </w:rPr>
+              <w:t xml:space="preserve">, result: </w:t>
+            </w:r>
+            <w:r>
+              <w:rPr>
+                <w:rFonts w:ascii="Courier New" w:hAnsi="Courier New" w:cs="Courier New"/>
+                <w:sz w:val="20"/>
+              </w:rPr>
+              <w:t>4</w:t>
+            </w:r>
+          </w:p>
         </w:tc>
       </w:tr>
       <w:tr>
@@ -410,7 +454,41 @@
               <w:right w:val="nil"/>
             </w:tcBorders>
           </w:tcPr>
-          <w:p/>
+          <w:p>
+            <w:r>
+              <w:t xml:space="preserve">Valuating line </w:t>
+            </w:r>
+            <w:r>
+              <w:rPr>
+                <w:rFonts w:ascii="Courier New" w:hAnsi="Courier New" w:cs="Courier New"/>
+                <w:sz w:val="20"/>
+              </w:rPr>
+              <w:t xml:space="preserve">$result = </w:t>
+            </w:r>
+            <w:proofErr w:type="spellStart"/>
+            <w:r>
+              <w:rPr>
+                <w:rFonts w:ascii="Courier New" w:hAnsi="Courier New" w:cs="Courier New"/>
+                <w:sz w:val="20"/>
+              </w:rPr>
+              <w:t>doSomething</w:t>
+            </w:r>
+            <w:proofErr w:type="spellEnd"/>
+            <w:r>
+              <w:rPr>
+                <w:rFonts w:ascii="Courier New" w:hAnsi="Courier New" w:cs="Courier New"/>
+                <w:sz w:val="20"/>
+              </w:rPr>
+              <w:t>($value);</w:t>
+            </w:r>
+            <w:r>
+              <w:rPr>
+                <w:rFonts w:ascii="Courier New" w:hAnsi="Courier New" w:cs="Courier New"/>
+                <w:sz w:val="20"/>
+              </w:rPr>
+              <w:br/>
+            </w:r>
+          </w:p>
         </w:tc>
       </w:tr>
       <w:tr>
@@ -424,7 +502,47 @@
               <w:right w:val="nil"/>
             </w:tcBorders>
           </w:tcPr>
-          <w:p/>
+          <w:p>
+            <w:r>
+              <w:t xml:space="preserve">we tell the compiler to execute the function </w:t>
+            </w:r>
+            <w:proofErr w:type="spellStart"/>
+            <w:r>
+              <w:t>doSomething</w:t>
+            </w:r>
+            <w:proofErr w:type="spellEnd"/>
+            <w:r>
+              <w:t xml:space="preserve"> and passing the value 3, </w:t>
+            </w:r>
+            <w:r>
+              <w:t>we assign bar variable to 3 as variable foo is equal to 3</w:t>
+            </w:r>
+            <w:r>
+              <w:t xml:space="preserve"> at this point in time</w:t>
+            </w:r>
+            <w:r>
+              <w:t xml:space="preserve">, the nest line simply adds a new the assigned  value 1 to foo which is 4 and the current result now is 4. </w:t>
+            </w:r>
+            <w:r>
+              <w:t xml:space="preserve">Should we run the code function </w:t>
+            </w:r>
+            <w:proofErr w:type="spellStart"/>
+            <w:r>
+              <w:t>doSomgthing</w:t>
+            </w:r>
+            <w:proofErr w:type="spellEnd"/>
+            <w:r>
+              <w:t xml:space="preserve"> will result into 5 rather </w:t>
+            </w:r>
+            <w:proofErr w:type="spellStart"/>
+            <w:r>
+              <w:t>then</w:t>
+            </w:r>
+            <w:proofErr w:type="spellEnd"/>
+            <w:r>
+              <w:t xml:space="preserve"> 4, due to we call the reference of $foo and its last iteration was changed to 4</w:t>
+            </w:r>
+          </w:p>
         </w:tc>
       </w:tr>
     </w:tbl>
@@ -440,23 +558,7 @@
           <w:rFonts w:ascii="Courier New" w:hAnsi="Courier New" w:cs="Courier New"/>
           <w:sz w:val="20"/>
         </w:rPr>
-        <w:t>SELECT * FROM table WHERE id = $_</w:t>
-      </w:r>
-      <w:proofErr w:type="gramStart"/>
-      <w:r>
-        <w:rPr>
-          <w:rFonts w:ascii="Courier New" w:hAnsi="Courier New" w:cs="Courier New"/>
-          <w:sz w:val="20"/>
-        </w:rPr>
-        <w:t>POST[</w:t>
-      </w:r>
-      <w:proofErr w:type="gramEnd"/>
-      <w:r>
-        <w:rPr>
-          <w:rFonts w:ascii="Courier New" w:hAnsi="Courier New" w:cs="Courier New"/>
-          <w:sz w:val="20"/>
-        </w:rPr>
-        <w:t xml:space="preserve"> 'id' ]</w:t>
+        <w:t>SELECT * FROM table WHERE id = $_POST[ 'id' ]</w:t>
       </w:r>
       <w:r>
         <w:t>"?</w:t>
@@ -482,67 +584,29 @@
               <w:right w:val="nil"/>
             </w:tcBorders>
           </w:tcPr>
-          <w:p/>
-        </w:tc>
-      </w:tr>
-      <w:tr>
-        <w:tc>
-          <w:tcPr>
-            <w:tcW w:w="9206" w:type="dxa"/>
-            <w:tcBorders>
-              <w:top w:val="single" w:sz="4" w:space="0" w:color="auto"/>
-              <w:left w:val="nil"/>
-              <w:bottom w:val="single" w:sz="4" w:space="0" w:color="auto"/>
-              <w:right w:val="nil"/>
-            </w:tcBorders>
-          </w:tcPr>
-          <w:p/>
-        </w:tc>
-      </w:tr>
-      <w:tr>
-        <w:tc>
-          <w:tcPr>
-            <w:tcW w:w="9206" w:type="dxa"/>
-            <w:tcBorders>
-              <w:top w:val="single" w:sz="4" w:space="0" w:color="auto"/>
-              <w:left w:val="nil"/>
-              <w:bottom w:val="single" w:sz="4" w:space="0" w:color="auto"/>
-              <w:right w:val="nil"/>
-            </w:tcBorders>
-          </w:tcPr>
-          <w:p/>
-        </w:tc>
-      </w:tr>
-    </w:tbl>
-    <w:p>
-      <w:pPr>
-        <w:pStyle w:val="Heading3"/>
-      </w:pPr>
-      <w:r>
-        <w:t>What is the cause of this warning: 'Warning: Cannot modify header information - headers already sent', and what is a good practice to prevent it?</w:t>
-      </w:r>
-    </w:p>
-    <w:tbl>
-      <w:tblPr>
-        <w:tblStyle w:val="TableGrid"/>
-        <w:tblW w:w="0" w:type="auto"/>
-        <w:tblLook w:val="04A0" w:firstRow="1" w:lastRow="0" w:firstColumn="1" w:lastColumn="0" w:noHBand="0" w:noVBand="1"/>
-      </w:tblPr>
-      <w:tblGrid>
-        <w:gridCol w:w="9206"/>
-      </w:tblGrid>
-      <w:tr>
-        <w:tc>
-          <w:tcPr>
-            <w:tcW w:w="9206" w:type="dxa"/>
-            <w:tcBorders>
-              <w:top w:val="nil"/>
-              <w:left w:val="nil"/>
-              <w:bottom w:val="single" w:sz="4" w:space="0" w:color="auto"/>
-              <w:right w:val="nil"/>
-            </w:tcBorders>
-          </w:tcPr>
-          <w:p/>
+          <w:p>
+            <w:r>
+              <w:t xml:space="preserve">We can use $_POST[‘id’] directly in and an </w:t>
+            </w:r>
+            <w:proofErr w:type="spellStart"/>
+            <w:r>
+              <w:t>sql</w:t>
+            </w:r>
+            <w:proofErr w:type="spellEnd"/>
+            <w:r>
+              <w:t xml:space="preserve"> statement without using quotation in this string should be at least is should be </w:t>
+            </w:r>
+            <w:r>
+              <w:rPr>
+                <w:i/>
+                <w:iCs/>
+              </w:rPr>
+              <w:t>“ . $_POST[‘id’] . ”</w:t>
+            </w:r>
+            <w:r>
+              <w:t xml:space="preserve"> to isolation the string from php code</w:t>
+            </w:r>
+          </w:p>
         </w:tc>
       </w:tr>
       <w:tr>
@@ -580,6 +644,82 @@
       </w:pPr>
       <w:r>
         <w:lastRenderedPageBreak/>
+        <w:t>What is the cause of this warning: 'Warning: Cannot modify header information - headers already sent', and what is a good practice to prevent it?</w:t>
+      </w:r>
+    </w:p>
+    <w:tbl>
+      <w:tblPr>
+        <w:tblStyle w:val="TableGrid"/>
+        <w:tblW w:w="0" w:type="auto"/>
+        <w:tblLook w:val="04A0" w:firstRow="1" w:lastRow="0" w:firstColumn="1" w:lastColumn="0" w:noHBand="0" w:noVBand="1"/>
+      </w:tblPr>
+      <w:tblGrid>
+        <w:gridCol w:w="9206"/>
+      </w:tblGrid>
+      <w:tr>
+        <w:tc>
+          <w:tcPr>
+            <w:tcW w:w="9206" w:type="dxa"/>
+            <w:tcBorders>
+              <w:top w:val="nil"/>
+              <w:left w:val="nil"/>
+              <w:bottom w:val="single" w:sz="4" w:space="0" w:color="auto"/>
+              <w:right w:val="nil"/>
+            </w:tcBorders>
+          </w:tcPr>
+          <w:p>
+            <w:r>
+              <w:t xml:space="preserve">Usually this is </w:t>
+            </w:r>
+            <w:proofErr w:type="spellStart"/>
+            <w:r>
+              <w:t>meansn</w:t>
+            </w:r>
+            <w:proofErr w:type="spellEnd"/>
+            <w:r>
+              <w:t xml:space="preserve"> something was sent to the browser before the header function was called.</w:t>
+            </w:r>
+          </w:p>
+        </w:tc>
+      </w:tr>
+      <w:tr>
+        <w:tc>
+          <w:tcPr>
+            <w:tcW w:w="9206" w:type="dxa"/>
+            <w:tcBorders>
+              <w:top w:val="single" w:sz="4" w:space="0" w:color="auto"/>
+              <w:left w:val="nil"/>
+              <w:bottom w:val="single" w:sz="4" w:space="0" w:color="auto"/>
+              <w:right w:val="nil"/>
+            </w:tcBorders>
+          </w:tcPr>
+          <w:p>
+            <w:r>
+              <w:t>Make sure there are no empty spaces before &lt;?php at the beginning of the file</w:t>
+            </w:r>
+          </w:p>
+        </w:tc>
+      </w:tr>
+      <w:tr>
+        <w:tc>
+          <w:tcPr>
+            <w:tcW w:w="9206" w:type="dxa"/>
+            <w:tcBorders>
+              <w:top w:val="single" w:sz="4" w:space="0" w:color="auto"/>
+              <w:left w:val="nil"/>
+              <w:bottom w:val="single" w:sz="4" w:space="0" w:color="auto"/>
+              <w:right w:val="nil"/>
+            </w:tcBorders>
+          </w:tcPr>
+          <w:p/>
+        </w:tc>
+      </w:tr>
+    </w:tbl>
+    <w:p>
+      <w:pPr>
+        <w:pStyle w:val="Heading3"/>
+      </w:pPr>
+      <w:r>
         <w:t>What is wrong with this code:</w:t>
       </w:r>
       <w:r>
@@ -625,23 +765,7 @@
           <w:sz w:val="20"/>
         </w:rPr>
         <w:br/>
-        <w:t xml:space="preserve">    public function __</w:t>
-      </w:r>
-      <w:proofErr w:type="gramStart"/>
-      <w:r>
-        <w:rPr>
-          <w:rFonts w:ascii="Courier New" w:hAnsi="Courier New" w:cs="Courier New"/>
-          <w:sz w:val="20"/>
-        </w:rPr>
-        <w:t>construct(</w:t>
-      </w:r>
-      <w:proofErr w:type="gramEnd"/>
-      <w:r>
-        <w:rPr>
-          <w:rFonts w:ascii="Courier New" w:hAnsi="Courier New" w:cs="Courier New"/>
-          <w:sz w:val="20"/>
-        </w:rPr>
-        <w:t>)</w:t>
+        <w:t xml:space="preserve">    public function __construct()</w:t>
       </w:r>
       <w:r>
         <w:rPr>
@@ -751,7 +875,11 @@
               <w:right w:val="nil"/>
             </w:tcBorders>
           </w:tcPr>
-          <w:p/>
+          <w:p>
+            <w:r>
+              <w:t xml:space="preserve">We can user $this in a static function </w:t>
+            </w:r>
+          </w:p>
         </w:tc>
       </w:tr>
       <w:tr>
@@ -765,7 +893,14 @@
               <w:right w:val="nil"/>
             </w:tcBorders>
           </w:tcPr>
-          <w:p/>
+          <w:p>
+            <w:r>
+              <w:t xml:space="preserve">Using '$this' when not in object </w:t>
+            </w:r>
+            <w:r>
+              <w:t>foo</w:t>
+            </w:r>
+          </w:p>
         </w:tc>
       </w:tr>
       <w:tr>
@@ -800,6 +935,160 @@
       </w:r>
     </w:p>
     <w:p/>
+    <w:p>
+      <w:r>
+        <w:t>for ($number = 1; $numbers &lt; 101; $number++) {</w:t>
+      </w:r>
+    </w:p>
+    <w:p>
+      <w:r>
+        <w:tab/>
+        <w:t>$display = “”;</w:t>
+      </w:r>
+    </w:p>
+    <w:p>
+      <w:pPr>
+        <w:ind w:firstLine="720"/>
+      </w:pPr>
+      <w:r>
+        <w:t>if ($number  % 3 === 0 &amp;&amp; $number  % 5 === 0) {</w:t>
+      </w:r>
+    </w:p>
+    <w:p>
+      <w:pPr>
+        <w:ind w:left="720" w:firstLine="720"/>
+      </w:pPr>
+      <w:r>
+        <w:t xml:space="preserve">$display = </w:t>
+      </w:r>
+      <w:r>
+        <w:t>“</w:t>
+      </w:r>
+      <w:proofErr w:type="spellStart"/>
+      <w:r>
+        <w:t>FizzBuzz</w:t>
+      </w:r>
+      <w:proofErr w:type="spellEnd"/>
+      <w:r>
+        <w:t>”</w:t>
+      </w:r>
+      <w:r>
+        <w:t>;</w:t>
+      </w:r>
+    </w:p>
+    <w:p>
+      <w:r>
+        <w:tab/>
+        <w:t>} else if ($number  % 3 === 0) {</w:t>
+      </w:r>
+    </w:p>
+    <w:p>
+      <w:r>
+        <w:tab/>
+      </w:r>
+      <w:r>
+        <w:tab/>
+        <w:t>$display = “Fizz”;</w:t>
+      </w:r>
+    </w:p>
+    <w:p>
+      <w:pPr>
+        <w:ind w:firstLine="720"/>
+      </w:pPr>
+      <w:r>
+        <w:t>}</w:t>
+      </w:r>
+      <w:r>
+        <w:t xml:space="preserve"> else </w:t>
+      </w:r>
+      <w:r>
+        <w:t xml:space="preserve">if ($number  % </w:t>
+      </w:r>
+      <w:r>
+        <w:t>5</w:t>
+      </w:r>
+      <w:r>
+        <w:t xml:space="preserve"> === 0) {</w:t>
+      </w:r>
+    </w:p>
+    <w:p>
+      <w:r>
+        <w:tab/>
+      </w:r>
+      <w:r>
+        <w:tab/>
+        <w:t>$display = ‘</w:t>
+      </w:r>
+      <w:r>
+        <w:t>Buzz’;</w:t>
+      </w:r>
+    </w:p>
+    <w:p>
+      <w:pPr>
+        <w:ind w:firstLine="720"/>
+      </w:pPr>
+      <w:r>
+        <w:lastRenderedPageBreak/>
+        <w:t>}</w:t>
+      </w:r>
+      <w:r>
+        <w:t xml:space="preserve"> </w:t>
+      </w:r>
+      <w:r>
+        <w:t>else {</w:t>
+      </w:r>
+    </w:p>
+    <w:p>
+      <w:pPr>
+        <w:ind w:left="720" w:firstLine="720"/>
+      </w:pPr>
+      <w:r>
+        <w:t xml:space="preserve">display </w:t>
+      </w:r>
+      <w:r>
+        <w:t xml:space="preserve"> = </w:t>
+      </w:r>
+      <w:r>
+        <w:t>$number</w:t>
+      </w:r>
+      <w:r>
+        <w:t>;</w:t>
+      </w:r>
+    </w:p>
+    <w:p>
+      <w:pPr>
+        <w:ind w:firstLine="720"/>
+      </w:pPr>
+      <w:r>
+        <w:t>}</w:t>
+      </w:r>
+    </w:p>
+    <w:p>
+      <w:pPr>
+        <w:ind w:firstLine="720"/>
+      </w:pPr>
+    </w:p>
+    <w:p>
+      <w:pPr>
+        <w:ind w:firstLine="720"/>
+      </w:pPr>
+      <w:r>
+        <w:t>echo $display . “&lt;</w:t>
+      </w:r>
+      <w:proofErr w:type="spellStart"/>
+      <w:r>
+        <w:t>br</w:t>
+      </w:r>
+      <w:proofErr w:type="spellEnd"/>
+      <w:r>
+        <w:t>&gt;”;</w:t>
+      </w:r>
+    </w:p>
+    <w:p>
+      <w:r>
+        <w:t>}</w:t>
+      </w:r>
+    </w:p>
     <w:p/>
     <w:p>
       <w:pPr>
@@ -860,17 +1149,7 @@
           <w:sz w:val="20"/>
           <w:szCs w:val="22"/>
         </w:rPr>
-        <w:t>preg_</w:t>
-      </w:r>
-      <w:proofErr w:type="gramStart"/>
-      <w:r>
-        <w:rPr>
-          <w:rFonts w:ascii="Courier New" w:eastAsiaTheme="majorEastAsia" w:hAnsi="Courier New" w:cs="Courier New"/>
-          <w:color w:val="1F4D78" w:themeColor="accent1" w:themeShade="7F"/>
-          <w:sz w:val="20"/>
-          <w:szCs w:val="22"/>
-        </w:rPr>
-        <w:t>replace</w:t>
+        <w:t>preg_replace</w:t>
       </w:r>
       <w:proofErr w:type="spellEnd"/>
       <w:r>
@@ -880,20 +1159,13 @@
           <w:sz w:val="20"/>
           <w:szCs w:val="22"/>
         </w:rPr>
-        <w:t>(</w:t>
-      </w:r>
-      <w:proofErr w:type="gramEnd"/>
-      <w:r>
-        <w:rPr>
-          <w:rFonts w:ascii="Courier New" w:eastAsiaTheme="majorEastAsia" w:hAnsi="Courier New" w:cs="Courier New"/>
-          <w:color w:val="1F4D78" w:themeColor="accent1" w:themeShade="7F"/>
-          <w:sz w:val="20"/>
-          <w:szCs w:val="22"/>
-        </w:rPr>
-        <w:t>'/([0-9]+)\/([0-9]+)\/([0-9]+)/'‚ '$2/$1/$3', $date);</w:t>
+        <w:t>('/([0-9]+)\/([0-9]+)\/([0-9]+)/'‚ '$2/$1/$3', $date);</w:t>
       </w:r>
       <w:r>
         <w:br/>
+      </w:r>
+      <w:r>
+        <w:t xml:space="preserve">date -&gt; date format display </w:t>
       </w:r>
     </w:p>
     <w:tbl>
@@ -916,7 +1188,19 @@
               <w:right w:val="nil"/>
             </w:tcBorders>
           </w:tcPr>
-          <w:p/>
+          <w:p>
+            <w:r>
+              <w:t xml:space="preserve">“/../” start and ends the </w:t>
+            </w:r>
+            <w:proofErr w:type="spellStart"/>
+            <w:r>
+              <w:t>regulare</w:t>
+            </w:r>
+            <w:proofErr w:type="spellEnd"/>
+            <w:r>
+              <w:t xml:space="preserve"> expression </w:t>
+            </w:r>
+          </w:p>
         </w:tc>
       </w:tr>
       <w:tr>
@@ -930,7 +1214,84 @@
               <w:right w:val="nil"/>
             </w:tcBorders>
           </w:tcPr>
+          <w:p>
+            <w:r>
+              <w:t>([0-9] match numbers form 0 – 9</w:t>
+            </w:r>
+          </w:p>
+          <w:p>
+            <w:r>
+              <w:t xml:space="preserve">\/ </w:t>
+            </w:r>
+            <w:r>
+              <w:t xml:space="preserve">Escape back slash </w:t>
+            </w:r>
+          </w:p>
+          <w:p>
+            <w:r>
+              <w:t>([0-9]</w:t>
+            </w:r>
+            <w:r>
+              <w:t>+</w:t>
+            </w:r>
+            <w:r>
+              <w:t xml:space="preserve"> match numbers form 0 – 9</w:t>
+            </w:r>
+            <w:r>
+              <w:t xml:space="preserve"> include characters </w:t>
+            </w:r>
+            <w:proofErr w:type="spellStart"/>
+            <w:r>
+              <w:t>ot</w:t>
+            </w:r>
+            <w:proofErr w:type="spellEnd"/>
+            <w:r>
+              <w:t xml:space="preserve"> its l</w:t>
+            </w:r>
+            <w:r>
+              <w:t xml:space="preserve">eft 1 or more </w:t>
+            </w:r>
+          </w:p>
+          <w:p>
+            <w:r>
+              <w:t xml:space="preserve">\/ </w:t>
+            </w:r>
+            <w:r>
+              <w:t xml:space="preserve">Escape back slash </w:t>
+            </w:r>
+          </w:p>
+          <w:p>
+            <w:r>
+              <w:t xml:space="preserve">([0-9]+ match numbers form 0 – 9 include characters </w:t>
+            </w:r>
+            <w:proofErr w:type="spellStart"/>
+            <w:r>
+              <w:t>ot</w:t>
+            </w:r>
+            <w:proofErr w:type="spellEnd"/>
+            <w:r>
+              <w:t xml:space="preserve"> its left 1 or more </w:t>
+            </w:r>
+          </w:p>
           <w:p/>
+          <w:p>
+            <w:r>
+              <w:rPr>
+                <w:rFonts w:ascii="Courier New" w:eastAsiaTheme="majorEastAsia" w:hAnsi="Courier New" w:cs="Courier New"/>
+                <w:color w:val="1F4D78" w:themeColor="accent1" w:themeShade="7F"/>
+                <w:sz w:val="20"/>
+              </w:rPr>
+              <w:t>'$2/$1/$3',</w:t>
+            </w:r>
+            <w:r>
+              <w:rPr>
+                <w:rFonts w:ascii="Courier New" w:eastAsiaTheme="majorEastAsia" w:hAnsi="Courier New" w:cs="Courier New"/>
+                <w:color w:val="1F4D78" w:themeColor="accent1" w:themeShade="7F"/>
+                <w:sz w:val="20"/>
+              </w:rPr>
+              <w:t xml:space="preserve"> this I don’t understand</w:t>
+            </w:r>
+          </w:p>
         </w:tc>
       </w:tr>
     </w:tbl>
@@ -958,12 +1319,6 @@
         </w:rPr>
         <w:t>Given a line of text $string, how would you write a regular expression to strip all the HTML tags from it?</w:t>
       </w:r>
-      <w:r>
-        <w:br/>
-      </w:r>
-      <w:r>
-        <w:br/>
-      </w:r>
     </w:p>
     <w:tbl>
       <w:tblPr>
@@ -985,7 +1340,19 @@
               <w:right w:val="nil"/>
             </w:tcBorders>
           </w:tcPr>
-          <w:p/>
+          <w:p>
+            <w:r>
+              <w:t xml:space="preserve">I would user </w:t>
+            </w:r>
+            <w:proofErr w:type="spellStart"/>
+            <w:r>
+              <w:t>Strip_tags</w:t>
+            </w:r>
+            <w:proofErr w:type="spellEnd"/>
+            <w:r>
+              <w:t>()</w:t>
+            </w:r>
+          </w:p>
         </w:tc>
       </w:tr>
       <w:tr>
@@ -1113,10 +1480,75 @@
         <w:t xml:space="preserve">       </w:t>
       </w:r>
       <w:r>
-        <w:br/>
+        <w:tab/>
+        <w:t>$</w:t>
+      </w:r>
+      <w:proofErr w:type="spellStart"/>
+      <w:r>
+        <w:t>reverse_string</w:t>
+      </w:r>
+      <w:proofErr w:type="spellEnd"/>
+      <w:r>
+        <w:t xml:space="preserve"> = </w:t>
+      </w:r>
+      <w:proofErr w:type="spellStart"/>
+      <w:r>
+        <w:t>strrev</w:t>
+      </w:r>
+      <w:proofErr w:type="spellEnd"/>
+      <w:r>
+        <w:t xml:space="preserve">($word); </w:t>
+      </w:r>
+    </w:p>
+    <w:p>
+      <w:r>
+        <w:tab/>
+        <w:t>if ($</w:t>
+      </w:r>
+      <w:proofErr w:type="spellStart"/>
+      <w:r>
+        <w:t>reverse_string</w:t>
+      </w:r>
+      <w:proofErr w:type="spellEnd"/>
+      <w:r>
+        <w:t xml:space="preserve"> == $word) {</w:t>
+      </w:r>
+    </w:p>
+    <w:p>
+      <w:r>
+        <w:tab/>
       </w:r>
       <w:r>
-        <w:br/>
+        <w:tab/>
+        <w:t>return TRUE;</w:t>
+      </w:r>
+    </w:p>
+    <w:p>
+      <w:pPr>
+        <w:ind w:firstLine="720"/>
+      </w:pPr>
+      <w:r>
+        <w:t>}</w:t>
+      </w:r>
+      <w:r>
+        <w:t xml:space="preserve"> else {</w:t>
+      </w:r>
+    </w:p>
+    <w:p>
+      <w:pPr>
+        <w:ind w:firstLine="720"/>
+      </w:pPr>
+      <w:r>
+        <w:tab/>
+        <w:t>return NULL;</w:t>
+      </w:r>
+    </w:p>
+    <w:p>
+      <w:pPr>
+        <w:ind w:firstLine="720"/>
+      </w:pPr>
+      <w:r>
+        <w:t>}</w:t>
       </w:r>
     </w:p>
     <w:p>
@@ -1143,12 +1575,10 @@
         <w:br/>
         <w:t xml:space="preserve">echo </w:t>
       </w:r>
-      <w:proofErr w:type="gramStart"/>
       <w:r>
         <w:t>Palindrome::</w:t>
       </w:r>
       <w:proofErr w:type="spellStart"/>
-      <w:proofErr w:type="gramEnd"/>
       <w:r>
         <w:t>isPalindrome</w:t>
       </w:r>
@@ -1488,6 +1918,121 @@
               <w:right w:val="nil"/>
             </w:tcBorders>
           </w:tcPr>
+          <w:p>
+            <w:r>
+              <w:t xml:space="preserve">SELECT </w:t>
+            </w:r>
+            <w:proofErr w:type="spellStart"/>
+            <w:r>
+              <w:t>u.UserKey</w:t>
+            </w:r>
+            <w:proofErr w:type="spellEnd"/>
+            <w:r>
+              <w:t xml:space="preserve">, </w:t>
+            </w:r>
+            <w:proofErr w:type="spellStart"/>
+            <w:r>
+              <w:t>u.Firstname</w:t>
+            </w:r>
+            <w:proofErr w:type="spellEnd"/>
+            <w:r>
+              <w:t xml:space="preserve">, </w:t>
+            </w:r>
+            <w:proofErr w:type="spellStart"/>
+            <w:r>
+              <w:t>u.LastName</w:t>
+            </w:r>
+            <w:proofErr w:type="spellEnd"/>
+            <w:r>
+              <w:t xml:space="preserve">, </w:t>
+            </w:r>
+            <w:proofErr w:type="spellStart"/>
+            <w:r>
+              <w:t>u.Email</w:t>
+            </w:r>
+            <w:proofErr w:type="spellEnd"/>
+            <w:r>
+              <w:t xml:space="preserve">, addr.Address1, </w:t>
+            </w:r>
+            <w:r>
+              <w:t>addr.Address</w:t>
+            </w:r>
+            <w:r>
+              <w:t xml:space="preserve">2, </w:t>
+            </w:r>
+            <w:proofErr w:type="spellStart"/>
+            <w:r>
+              <w:t>addr.</w:t>
+            </w:r>
+            <w:r>
+              <w:t>City</w:t>
+            </w:r>
+            <w:proofErr w:type="spellEnd"/>
+            <w:r>
+              <w:t xml:space="preserve">, </w:t>
+            </w:r>
+            <w:proofErr w:type="spellStart"/>
+            <w:r>
+              <w:t>addr.</w:t>
+            </w:r>
+            <w:r>
+              <w:t>State</w:t>
+            </w:r>
+            <w:proofErr w:type="spellEnd"/>
+            <w:r>
+              <w:t xml:space="preserve">, </w:t>
+            </w:r>
+            <w:proofErr w:type="spellStart"/>
+            <w:r>
+              <w:t>addr.</w:t>
+            </w:r>
+            <w:r>
+              <w:t>ZipCode</w:t>
+            </w:r>
+            <w:proofErr w:type="spellEnd"/>
+            <w:r>
+              <w:t>,</w:t>
+            </w:r>
+            <w:r>
+              <w:t xml:space="preserve"> </w:t>
+            </w:r>
+          </w:p>
+          <w:p>
+            <w:r>
+              <w:t xml:space="preserve">FROM User u </w:t>
+            </w:r>
+          </w:p>
+          <w:p>
+            <w:r>
+              <w:t>INNER JOIN address .</w:t>
+            </w:r>
+            <w:proofErr w:type="spellStart"/>
+            <w:r>
+              <w:t>addr</w:t>
+            </w:r>
+            <w:proofErr w:type="spellEnd"/>
+            <w:r>
+              <w:t xml:space="preserve"> on (</w:t>
+            </w:r>
+            <w:proofErr w:type="spellStart"/>
+            <w:r>
+              <w:t>u.Userkey</w:t>
+            </w:r>
+            <w:proofErr w:type="spellEnd"/>
+            <w:r>
+              <w:t xml:space="preserve"> == </w:t>
+            </w:r>
+            <w:proofErr w:type="spellStart"/>
+            <w:r>
+              <w:t>addr.UsKey</w:t>
+            </w:r>
+            <w:proofErr w:type="spellEnd"/>
+            <w:r>
+              <w:t>)</w:t>
+            </w:r>
+          </w:p>
+          <w:p/>
+          <w:p/>
           <w:p/>
         </w:tc>
       </w:tr>
@@ -1637,12 +2182,265 @@
     </w:p>
     <w:p>
       <w:pPr>
+        <w:ind w:firstLine="720"/>
         <w:rPr>
           <w:rFonts w:ascii="Courier New" w:hAnsi="Courier New" w:cs="Courier New"/>
           <w:sz w:val="20"/>
           <w:szCs w:val="20"/>
         </w:rPr>
       </w:pPr>
+      <w:r>
+        <w:rPr>
+          <w:rFonts w:ascii="Courier New" w:hAnsi="Courier New" w:cs="Courier New"/>
+          <w:sz w:val="20"/>
+          <w:szCs w:val="20"/>
+        </w:rPr>
+        <w:t>If (</w:t>
+      </w:r>
+      <w:proofErr w:type="spellStart"/>
+      <w:r>
+        <w:rPr>
+          <w:rFonts w:ascii="Courier New" w:hAnsi="Courier New" w:cs="Courier New"/>
+          <w:sz w:val="20"/>
+          <w:szCs w:val="20"/>
+        </w:rPr>
+        <w:t>password.length</w:t>
+      </w:r>
+      <w:proofErr w:type="spellEnd"/>
+      <w:r>
+        <w:rPr>
+          <w:rFonts w:ascii="Courier New" w:hAnsi="Courier New" w:cs="Courier New"/>
+          <w:sz w:val="20"/>
+          <w:szCs w:val="20"/>
+        </w:rPr>
+        <w:t xml:space="preserve"> &gt; 7) {</w:t>
+      </w:r>
+    </w:p>
+    <w:p>
+      <w:pPr>
+        <w:ind w:firstLine="720"/>
+        <w:rPr>
+          <w:rFonts w:ascii="Courier New" w:hAnsi="Courier New" w:cs="Courier New"/>
+          <w:sz w:val="20"/>
+          <w:szCs w:val="20"/>
+        </w:rPr>
+      </w:pPr>
+      <w:r>
+        <w:rPr>
+          <w:rFonts w:ascii="Courier New" w:hAnsi="Courier New" w:cs="Courier New"/>
+          <w:sz w:val="20"/>
+          <w:szCs w:val="20"/>
+        </w:rPr>
+        <w:tab/>
+        <w:t>If (password[0] =</w:t>
+      </w:r>
+      <w:r>
+        <w:rPr>
+          <w:rFonts w:ascii="Courier New" w:hAnsi="Courier New" w:cs="Courier New"/>
+          <w:sz w:val="20"/>
+          <w:szCs w:val="20"/>
+        </w:rPr>
+        <w:t>=</w:t>
+      </w:r>
+      <w:r>
+        <w:rPr>
+          <w:rFonts w:ascii="Courier New" w:hAnsi="Courier New" w:cs="Courier New"/>
+          <w:sz w:val="20"/>
+          <w:szCs w:val="20"/>
+        </w:rPr>
+        <w:t>= password[0].</w:t>
+      </w:r>
+      <w:proofErr w:type="spellStart"/>
+      <w:r>
+        <w:rPr>
+          <w:rFonts w:ascii="Courier New" w:hAnsi="Courier New" w:cs="Courier New"/>
+          <w:sz w:val="20"/>
+          <w:szCs w:val="20"/>
+        </w:rPr>
+        <w:t>toUpperCase</w:t>
+      </w:r>
+      <w:proofErr w:type="spellEnd"/>
+      <w:r>
+        <w:rPr>
+          <w:rFonts w:ascii="Courier New" w:hAnsi="Courier New" w:cs="Courier New"/>
+          <w:sz w:val="20"/>
+          <w:szCs w:val="20"/>
+        </w:rPr>
+        <w:t>()</w:t>
+      </w:r>
+      <w:r>
+        <w:rPr>
+          <w:rFonts w:ascii="Courier New" w:hAnsi="Courier New" w:cs="Courier New"/>
+          <w:sz w:val="20"/>
+          <w:szCs w:val="20"/>
+        </w:rPr>
+        <w:t>){</w:t>
+      </w:r>
+    </w:p>
+    <w:p>
+      <w:pPr>
+        <w:ind w:firstLine="720"/>
+        <w:rPr>
+          <w:rFonts w:ascii="Courier New" w:hAnsi="Courier New" w:cs="Courier New"/>
+          <w:sz w:val="20"/>
+          <w:szCs w:val="20"/>
+        </w:rPr>
+      </w:pPr>
+      <w:r>
+        <w:rPr>
+          <w:rFonts w:ascii="Courier New" w:hAnsi="Courier New" w:cs="Courier New"/>
+          <w:sz w:val="20"/>
+          <w:szCs w:val="20"/>
+        </w:rPr>
+        <w:tab/>
+      </w:r>
+      <w:r>
+        <w:rPr>
+          <w:rFonts w:ascii="Courier New" w:hAnsi="Courier New" w:cs="Courier New"/>
+          <w:sz w:val="20"/>
+          <w:szCs w:val="20"/>
+        </w:rPr>
+        <w:tab/>
+      </w:r>
+      <w:r>
+        <w:rPr>
+          <w:rFonts w:ascii="Courier New" w:hAnsi="Courier New" w:cs="Courier New"/>
+          <w:sz w:val="20"/>
+          <w:szCs w:val="20"/>
+        </w:rPr>
+        <w:t>if (</w:t>
+      </w:r>
+      <w:proofErr w:type="spellStart"/>
+      <w:r>
+        <w:rPr>
+          <w:rFonts w:ascii="Courier New" w:hAnsi="Courier New" w:cs="Courier New"/>
+          <w:sz w:val="20"/>
+          <w:szCs w:val="20"/>
+        </w:rPr>
+        <w:t>hasNumber</w:t>
+      </w:r>
+      <w:proofErr w:type="spellEnd"/>
+      <w:r>
+        <w:rPr>
+          <w:rFonts w:ascii="Courier New" w:hAnsi="Courier New" w:cs="Courier New"/>
+          <w:sz w:val="20"/>
+          <w:szCs w:val="20"/>
+        </w:rPr>
+        <w:t>(password)) {</w:t>
+      </w:r>
+    </w:p>
+    <w:p>
+      <w:pPr>
+        <w:rPr>
+          <w:rFonts w:ascii="Courier New" w:hAnsi="Courier New" w:cs="Courier New"/>
+          <w:sz w:val="20"/>
+          <w:szCs w:val="20"/>
+        </w:rPr>
+      </w:pPr>
+      <w:r>
+        <w:rPr>
+          <w:rFonts w:ascii="Courier New" w:hAnsi="Courier New" w:cs="Courier New"/>
+          <w:sz w:val="20"/>
+          <w:szCs w:val="20"/>
+        </w:rPr>
+        <w:tab/>
+      </w:r>
+      <w:r>
+        <w:rPr>
+          <w:rFonts w:ascii="Courier New" w:hAnsi="Courier New" w:cs="Courier New"/>
+          <w:sz w:val="20"/>
+          <w:szCs w:val="20"/>
+        </w:rPr>
+        <w:tab/>
+      </w:r>
+      <w:r>
+        <w:rPr>
+          <w:rFonts w:ascii="Courier New" w:hAnsi="Courier New" w:cs="Courier New"/>
+          <w:sz w:val="20"/>
+          <w:szCs w:val="20"/>
+        </w:rPr>
+        <w:tab/>
+      </w:r>
+      <w:r>
+        <w:rPr>
+          <w:rFonts w:ascii="Courier New" w:hAnsi="Courier New" w:cs="Courier New"/>
+          <w:sz w:val="20"/>
+          <w:szCs w:val="20"/>
+        </w:rPr>
+        <w:t xml:space="preserve">    return </w:t>
+      </w:r>
+      <w:proofErr w:type="spellStart"/>
+      <w:r>
+        <w:rPr>
+          <w:rFonts w:ascii="Courier New" w:hAnsi="Courier New" w:cs="Courier New"/>
+          <w:sz w:val="20"/>
+          <w:szCs w:val="20"/>
+        </w:rPr>
+        <w:t>isValid</w:t>
+      </w:r>
+      <w:proofErr w:type="spellEnd"/>
+      <w:r>
+        <w:rPr>
+          <w:rFonts w:ascii="Courier New" w:hAnsi="Courier New" w:cs="Courier New"/>
+          <w:sz w:val="20"/>
+          <w:szCs w:val="20"/>
+        </w:rPr>
+        <w:t>;</w:t>
+      </w:r>
+    </w:p>
+    <w:p>
+      <w:pPr>
+        <w:ind w:left="1440" w:firstLine="720"/>
+        <w:rPr>
+          <w:rFonts w:ascii="Courier New" w:hAnsi="Courier New" w:cs="Courier New"/>
+          <w:sz w:val="20"/>
+          <w:szCs w:val="20"/>
+        </w:rPr>
+      </w:pPr>
+      <w:r>
+        <w:rPr>
+          <w:rFonts w:ascii="Courier New" w:hAnsi="Courier New" w:cs="Courier New"/>
+          <w:sz w:val="20"/>
+          <w:szCs w:val="20"/>
+        </w:rPr>
+        <w:t xml:space="preserve">} </w:t>
+      </w:r>
+    </w:p>
+    <w:p>
+      <w:pPr>
+        <w:ind w:left="720" w:firstLine="720"/>
+        <w:rPr>
+          <w:rFonts w:ascii="Courier New" w:hAnsi="Courier New" w:cs="Courier New"/>
+          <w:sz w:val="20"/>
+          <w:szCs w:val="20"/>
+        </w:rPr>
+      </w:pPr>
+      <w:r>
+        <w:rPr>
+          <w:rFonts w:ascii="Courier New" w:hAnsi="Courier New" w:cs="Courier New"/>
+          <w:sz w:val="20"/>
+          <w:szCs w:val="20"/>
+        </w:rPr>
+        <w:t>}</w:t>
+      </w:r>
+    </w:p>
+    <w:p>
+      <w:pPr>
+        <w:ind w:firstLine="720"/>
+        <w:rPr>
+          <w:rFonts w:ascii="Courier New" w:hAnsi="Courier New" w:cs="Courier New"/>
+          <w:sz w:val="20"/>
+          <w:szCs w:val="20"/>
+        </w:rPr>
+      </w:pPr>
+      <w:r>
+        <w:rPr>
+          <w:rFonts w:ascii="Courier New" w:hAnsi="Courier New" w:cs="Courier New"/>
+          <w:sz w:val="20"/>
+          <w:szCs w:val="20"/>
+        </w:rPr>
+        <w:t>}</w:t>
+      </w:r>
     </w:p>
     <w:p>
       <w:pPr>
@@ -1676,17 +2474,33 @@
           <w:sz w:val="20"/>
           <w:szCs w:val="20"/>
         </w:rPr>
-        <w:t xml:space="preserve">    return </w:t>
+        <w:t>}</w:t>
       </w:r>
-      <w:proofErr w:type="spellStart"/>
-      <w:proofErr w:type="gramStart"/>
+    </w:p>
+    <w:p>
+      <w:pPr>
+        <w:rPr>
+          <w:rFonts w:ascii="Courier New" w:hAnsi="Courier New" w:cs="Courier New"/>
+          <w:sz w:val="20"/>
+          <w:szCs w:val="20"/>
+        </w:rPr>
+      </w:pPr>
       <w:r>
         <w:rPr>
           <w:rFonts w:ascii="Courier New" w:hAnsi="Courier New" w:cs="Courier New"/>
           <w:sz w:val="20"/>
           <w:szCs w:val="20"/>
         </w:rPr>
-        <w:t>isValid</w:t>
+        <w:t xml:space="preserve">Function </w:t>
+      </w:r>
+      <w:proofErr w:type="spellStart"/>
+      <w:r>
+        <w:rPr>
+          <w:rFonts w:ascii="Courier New" w:hAnsi="Courier New" w:cs="Courier New"/>
+          <w:sz w:val="20"/>
+          <w:szCs w:val="20"/>
+        </w:rPr>
+        <w:t>hasNumber</w:t>
       </w:r>
       <w:proofErr w:type="spellEnd"/>
       <w:r>
@@ -1695,9 +2509,25 @@
           <w:sz w:val="20"/>
           <w:szCs w:val="20"/>
         </w:rPr>
-        <w:t>;</w:t>
+        <w:t>(string) {</w:t>
       </w:r>
-      <w:proofErr w:type="gramEnd"/>
+    </w:p>
+    <w:p>
+      <w:pPr>
+        <w:rPr>
+          <w:rFonts w:ascii="Courier New" w:hAnsi="Courier New" w:cs="Courier New"/>
+          <w:sz w:val="20"/>
+          <w:szCs w:val="20"/>
+        </w:rPr>
+      </w:pPr>
+      <w:r>
+        <w:rPr>
+          <w:rFonts w:ascii="Courier New" w:hAnsi="Courier New" w:cs="Courier New"/>
+          <w:sz w:val="20"/>
+          <w:szCs w:val="20"/>
+        </w:rPr>
+        <w:t>Return /\d/.test(string);</w:t>
+      </w:r>
     </w:p>
     <w:p>
       <w:pPr>
@@ -2243,6 +3073,95 @@
       </w:pPr>
     </w:lvl>
   </w:abstractNum>
+  <w:abstractNum w:abstractNumId="12" w15:restartNumberingAfterBreak="0">
+    <w:nsid w:val="7CD6000E"/>
+    <w:multiLevelType w:val="hybridMultilevel"/>
+    <w:tmpl w:val="9424D398"/>
+    <w:lvl w:ilvl="0" w:tplc="1C09000F">
+      <w:start w:val="1"/>
+      <w:numFmt w:val="decimal"/>
+      <w:lvlText w:val="%1."/>
+      <w:lvlJc w:val="left"/>
+      <w:pPr>
+        <w:ind w:left="720" w:hanging="360"/>
+      </w:pPr>
+      <w:rPr>
+        <w:rFonts w:hint="default"/>
+      </w:rPr>
+    </w:lvl>
+    <w:lvl w:ilvl="1" w:tplc="1C090019" w:tentative="1">
+      <w:start w:val="1"/>
+      <w:numFmt w:val="lowerLetter"/>
+      <w:lvlText w:val="%2."/>
+      <w:lvlJc w:val="left"/>
+      <w:pPr>
+        <w:ind w:left="1440" w:hanging="360"/>
+      </w:pPr>
+    </w:lvl>
+    <w:lvl w:ilvl="2" w:tplc="1C09001B" w:tentative="1">
+      <w:start w:val="1"/>
+      <w:numFmt w:val="lowerRoman"/>
+      <w:lvlText w:val="%3."/>
+      <w:lvlJc w:val="right"/>
+      <w:pPr>
+        <w:ind w:left="2160" w:hanging="180"/>
+      </w:pPr>
+    </w:lvl>
+    <w:lvl w:ilvl="3" w:tplc="1C09000F" w:tentative="1">
+      <w:start w:val="1"/>
+      <w:numFmt w:val="decimal"/>
+      <w:lvlText w:val="%4."/>
+      <w:lvlJc w:val="left"/>
+      <w:pPr>
+        <w:ind w:left="2880" w:hanging="360"/>
+      </w:pPr>
+    </w:lvl>
+    <w:lvl w:ilvl="4" w:tplc="1C090019" w:tentative="1">
+      <w:start w:val="1"/>
+      <w:numFmt w:val="lowerLetter"/>
+      <w:lvlText w:val="%5."/>
+      <w:lvlJc w:val="left"/>
+      <w:pPr>
+        <w:ind w:left="3600" w:hanging="360"/>
+      </w:pPr>
+    </w:lvl>
+    <w:lvl w:ilvl="5" w:tplc="1C09001B" w:tentative="1">
+      <w:start w:val="1"/>
+      <w:numFmt w:val="lowerRoman"/>
+      <w:lvlText w:val="%6."/>
+      <w:lvlJc w:val="right"/>
+      <w:pPr>
+        <w:ind w:left="4320" w:hanging="180"/>
+      </w:pPr>
+    </w:lvl>
+    <w:lvl w:ilvl="6" w:tplc="1C09000F" w:tentative="1">
+      <w:start w:val="1"/>
+      <w:numFmt w:val="decimal"/>
+      <w:lvlText w:val="%7."/>
+      <w:lvlJc w:val="left"/>
+      <w:pPr>
+        <w:ind w:left="5040" w:hanging="360"/>
+      </w:pPr>
+    </w:lvl>
+    <w:lvl w:ilvl="7" w:tplc="1C090019" w:tentative="1">
+      <w:start w:val="1"/>
+      <w:numFmt w:val="lowerLetter"/>
+      <w:lvlText w:val="%8."/>
+      <w:lvlJc w:val="left"/>
+      <w:pPr>
+        <w:ind w:left="5760" w:hanging="360"/>
+      </w:pPr>
+    </w:lvl>
+    <w:lvl w:ilvl="8" w:tplc="1C09001B" w:tentative="1">
+      <w:start w:val="1"/>
+      <w:numFmt w:val="lowerRoman"/>
+      <w:lvlText w:val="%9."/>
+      <w:lvlJc w:val="right"/>
+      <w:pPr>
+        <w:ind w:left="6480" w:hanging="180"/>
+      </w:pPr>
+    </w:lvl>
+  </w:abstractNum>
   <w:num w:numId="1">
     <w:abstractNumId w:val="11"/>
   </w:num>
@@ -2305,6 +3224,9 @@
     <w:lvlOverride w:ilvl="8">
       <w:startOverride w:val="1"/>
     </w:lvlOverride>
+  </w:num>
+  <w:num w:numId="13">
+    <w:abstractNumId w:val="12"/>
   </w:num>
 </w:numbering>
 </file>
@@ -2428,7 +3350,7 @@
     <w:lsdException w:name="HTML Code" w:semiHidden="1" w:unhideWhenUsed="1"/>
     <w:lsdException w:name="HTML Definition" w:semiHidden="1" w:unhideWhenUsed="1"/>
     <w:lsdException w:name="HTML Keyboard" w:semiHidden="1" w:unhideWhenUsed="1"/>
-    <w:lsdException w:name="HTML Preformatted" w:semiHidden="1" w:uiPriority="0" w:unhideWhenUsed="1"/>
+    <w:lsdException w:name="HTML Preformatted" w:semiHidden="1" w:unhideWhenUsed="1"/>
     <w:lsdException w:name="HTML Sample" w:semiHidden="1" w:unhideWhenUsed="1"/>
     <w:lsdException w:name="HTML Typewriter" w:semiHidden="1" w:unhideWhenUsed="1"/>
     <w:lsdException w:name="HTML Variable" w:semiHidden="1" w:unhideWhenUsed="1"/>
@@ -11068,6 +11990,7 @@
     <w:name w:val="HTML Preformatted"/>
     <w:basedOn w:val="Normal"/>
     <w:link w:val="HTMLPreformattedChar"/>
+    <w:uiPriority w:val="99"/>
     <w:semiHidden/>
     <w:unhideWhenUsed/>
     <w:rsid w:val="003D6B32"/>
@@ -11083,6 +12006,7 @@
     <w:name w:val="HTML Preformatted Char"/>
     <w:basedOn w:val="DefaultParagraphFont"/>
     <w:link w:val="HTMLPreformatted"/>
+    <w:uiPriority w:val="99"/>
     <w:semiHidden/>
     <w:rsid w:val="003D6B32"/>
     <w:rPr>
@@ -13790,7 +14714,6 @@
     <w:name w:val="List Paragraph"/>
     <w:basedOn w:val="Normal"/>
     <w:uiPriority w:val="34"/>
-    <w:semiHidden/>
     <w:unhideWhenUsed/>
     <w:qFormat/>
     <w:rsid w:val="00152BD3"/>
@@ -27718,6 +28641,16 @@
     <w:basedOn w:val="DefaultParagraphFont"/>
     <w:link w:val="Answers"/>
     <w:rsid w:val="000860A0"/>
+  </w:style>
+  <w:style w:type="character" w:customStyle="1" w:styleId="hljs-number">
+    <w:name w:val="hljs-number"/>
+    <w:basedOn w:val="DefaultParagraphFont"/>
+    <w:rsid w:val="00A30895"/>
+  </w:style>
+  <w:style w:type="character" w:customStyle="1" w:styleId="hljs-title">
+    <w:name w:val="hljs-title"/>
+    <w:basedOn w:val="DefaultParagraphFont"/>
+    <w:rsid w:val="00A30895"/>
   </w:style>
 </w:styles>
 </file>
@@ -27869,6 +28802,7 @@
     <w:rsid w:val="00146039"/>
     <w:rsid w:val="00236B08"/>
     <w:rsid w:val="004557B4"/>
+    <w:rsid w:val="00497D9B"/>
     <w:rsid w:val="006048D8"/>
     <w:rsid w:val="006B317F"/>
     <w:rsid w:val="00A73F15"/>

</xml_diff>

<commit_message>
[fix] enhance error handling
</commit_message>
<xml_diff>
--- a/task2/Everlytic Developer Assessment.docx
+++ b/task2/Everlytic Developer Assessment.docx
@@ -190,15 +190,7 @@
           </w:tcPr>
           <w:p>
             <w:r>
-              <w:t xml:space="preserve">Public –  are members / function accessible from </w:t>
-            </w:r>
-            <w:proofErr w:type="spellStart"/>
-            <w:r>
-              <w:t>out side</w:t>
-            </w:r>
-            <w:proofErr w:type="spellEnd"/>
-            <w:r>
-              <w:t xml:space="preserve"> this class</w:t>
+              <w:t>Public –  are members / function accessible from out side this class</w:t>
             </w:r>
           </w:p>
         </w:tc>
@@ -246,23 +238,7 @@
           <w:rFonts w:ascii="Courier New" w:hAnsi="Courier New" w:cs="Courier New"/>
           <w:sz w:val="20"/>
         </w:rPr>
-        <w:t xml:space="preserve">function </w:t>
-      </w:r>
-      <w:proofErr w:type="spellStart"/>
-      <w:r>
-        <w:rPr>
-          <w:rFonts w:ascii="Courier New" w:hAnsi="Courier New" w:cs="Courier New"/>
-          <w:sz w:val="20"/>
-        </w:rPr>
-        <w:t>doSomething</w:t>
-      </w:r>
-      <w:proofErr w:type="spellEnd"/>
-      <w:r>
-        <w:rPr>
-          <w:rFonts w:ascii="Courier New" w:hAnsi="Courier New" w:cs="Courier New"/>
-          <w:sz w:val="20"/>
-        </w:rPr>
-        <w:t>(&amp;$foo) {</w:t>
+        <w:t>function doSomething(&amp;$foo) {</w:t>
       </w:r>
       <w:r>
         <w:rPr>
@@ -310,23 +286,7 @@
           <w:sz w:val="20"/>
         </w:rPr>
         <w:br/>
-        <w:t xml:space="preserve">$result = </w:t>
-      </w:r>
-      <w:proofErr w:type="spellStart"/>
-      <w:r>
-        <w:rPr>
-          <w:rFonts w:ascii="Courier New" w:hAnsi="Courier New" w:cs="Courier New"/>
-          <w:sz w:val="20"/>
-        </w:rPr>
-        <w:t>doSomething</w:t>
-      </w:r>
-      <w:proofErr w:type="spellEnd"/>
-      <w:r>
-        <w:rPr>
-          <w:rFonts w:ascii="Courier New" w:hAnsi="Courier New" w:cs="Courier New"/>
-          <w:sz w:val="20"/>
-        </w:rPr>
-        <w:t>($value);</w:t>
+        <w:t>$result = doSomething($value);</w:t>
       </w:r>
       <w:r>
         <w:rPr>
@@ -457,23 +417,7 @@
                 <w:rFonts w:ascii="Courier New" w:hAnsi="Courier New" w:cs="Courier New"/>
                 <w:sz w:val="20"/>
               </w:rPr>
-              <w:t xml:space="preserve">$result = </w:t>
-            </w:r>
-            <w:proofErr w:type="spellStart"/>
-            <w:r>
-              <w:rPr>
-                <w:rFonts w:ascii="Courier New" w:hAnsi="Courier New" w:cs="Courier New"/>
-                <w:sz w:val="20"/>
-              </w:rPr>
-              <w:t>doSomething</w:t>
-            </w:r>
-            <w:proofErr w:type="spellEnd"/>
-            <w:r>
-              <w:rPr>
-                <w:rFonts w:ascii="Courier New" w:hAnsi="Courier New" w:cs="Courier New"/>
-                <w:sz w:val="20"/>
-              </w:rPr>
-              <w:t>($value);</w:t>
+              <w:t>$result = doSomething($value);</w:t>
             </w:r>
             <w:r>
               <w:rPr>
@@ -498,15 +442,7 @@
           </w:tcPr>
           <w:p>
             <w:r>
-              <w:t xml:space="preserve">we tell the compiler to execute the function </w:t>
-            </w:r>
-            <w:proofErr w:type="spellStart"/>
-            <w:r>
-              <w:t>doSomething</w:t>
-            </w:r>
-            <w:proofErr w:type="spellEnd"/>
-            <w:r>
-              <w:t xml:space="preserve"> and passing the value 3, </w:t>
+              <w:t xml:space="preserve">we tell the compiler to execute the function doSomething and passing the value 3, </w:t>
             </w:r>
             <w:r>
               <w:t>we assign bar variable to 3 as variable foo is equal to 3</w:t>
@@ -518,15 +454,7 @@
               <w:t xml:space="preserve">, the nest line simply adds a new the assigned  value 1 to foo which is 4 and the current result now is 4. </w:t>
             </w:r>
             <w:r>
-              <w:t xml:space="preserve">Should we run the code function </w:t>
-            </w:r>
-            <w:proofErr w:type="spellStart"/>
-            <w:r>
-              <w:t>doSomgthing</w:t>
-            </w:r>
-            <w:proofErr w:type="spellEnd"/>
-            <w:r>
-              <w:t xml:space="preserve"> will result into 5 rather then 4, due to we call the reference of $foo and its last iteration was changed to 4</w:t>
+              <w:t>Should we run the code function doSomgthing will result into 5 rather then 4, due to we call the reference of $foo and its last iteration was changed to 4</w:t>
             </w:r>
           </w:p>
         </w:tc>
@@ -572,15 +500,7 @@
           </w:tcPr>
           <w:p>
             <w:r>
-              <w:t xml:space="preserve">We can use $_POST[‘id’] directly in and an </w:t>
-            </w:r>
-            <w:proofErr w:type="spellStart"/>
-            <w:r>
-              <w:t>sql</w:t>
-            </w:r>
-            <w:proofErr w:type="spellEnd"/>
-            <w:r>
-              <w:t xml:space="preserve"> statement without using quotation in this string should be at least is should be </w:t>
+              <w:t xml:space="preserve">We can use $_POST[‘id’] directly in and an sql statement without using quotation in this string should be at least is should be </w:t>
             </w:r>
             <w:r>
               <w:rPr>
@@ -608,15 +528,7 @@
           </w:tcPr>
           <w:p>
             <w:r>
-              <w:t xml:space="preserve">The word table is </w:t>
-            </w:r>
-            <w:proofErr w:type="spellStart"/>
-            <w:r>
-              <w:t>is</w:t>
-            </w:r>
-            <w:proofErr w:type="spellEnd"/>
-            <w:r>
-              <w:t xml:space="preserve"> a designated reserved word, and should there be a table in the database called table we can use backticks around the word to make this statement executable.</w:t>
+              <w:t>The word table is a designated reserved word, and should there be a table in the database called table we can use backticks around the word to make this statement executable.</w:t>
             </w:r>
           </w:p>
         </w:tc>
@@ -667,15 +579,7 @@
           </w:tcPr>
           <w:p>
             <w:r>
-              <w:t xml:space="preserve">Usually this is </w:t>
-            </w:r>
-            <w:proofErr w:type="spellStart"/>
-            <w:r>
-              <w:t>meansn</w:t>
-            </w:r>
-            <w:proofErr w:type="spellEnd"/>
-            <w:r>
-              <w:t xml:space="preserve"> something was sent to the browser before the header function was called.</w:t>
+              <w:t>Usually this is meansn something was sent to the browser before the header function was called.</w:t>
             </w:r>
           </w:p>
         </w:tc>
@@ -802,23 +706,7 @@
           <w:sz w:val="20"/>
         </w:rPr>
         <w:br/>
-        <w:t xml:space="preserve">    public static function </w:t>
-      </w:r>
-      <w:proofErr w:type="spellStart"/>
-      <w:r>
-        <w:rPr>
-          <w:rFonts w:ascii="Courier New" w:hAnsi="Courier New" w:cs="Courier New"/>
-          <w:sz w:val="20"/>
-        </w:rPr>
-        <w:t>doSomething</w:t>
-      </w:r>
-      <w:proofErr w:type="spellEnd"/>
-      <w:r>
-        <w:rPr>
-          <w:rFonts w:ascii="Courier New" w:hAnsi="Courier New" w:cs="Courier New"/>
-          <w:sz w:val="20"/>
-        </w:rPr>
-        <w:t>()</w:t>
+        <w:t xml:space="preserve">    public static function doSomething()</w:t>
       </w:r>
       <w:r>
         <w:rPr>
@@ -940,29 +828,13 @@
       </w:pPr>
       <w:r>
         <w:lastRenderedPageBreak/>
-        <w:t>Write a program that prints the numbers from 1 to 100. But for multiples of three print "Fizz" instead of the number and for the multiples of five print "Buzz". For numbers which are multiples of both three and five print "</w:t>
-      </w:r>
-      <w:proofErr w:type="spellStart"/>
-      <w:r>
-        <w:t>FizzBuzz</w:t>
-      </w:r>
-      <w:proofErr w:type="spellEnd"/>
-      <w:r>
-        <w:t>".</w:t>
+        <w:t>Write a program that prints the numbers from 1 to 100. But for multiples of three print "Fizz" instead of the number and for the multiples of five print "Buzz". For numbers which are multiples of both three and five print "FizzBuzz".</w:t>
       </w:r>
     </w:p>
     <w:p/>
     <w:p>
       <w:r>
-        <w:t xml:space="preserve">public static function </w:t>
-      </w:r>
-      <w:proofErr w:type="spellStart"/>
-      <w:r>
-        <w:t>fizzBuz</w:t>
-      </w:r>
-      <w:proofErr w:type="spellEnd"/>
-      <w:r>
-        <w:t xml:space="preserve">() </w:t>
+        <w:t xml:space="preserve">public static function fizzBuz() </w:t>
       </w:r>
     </w:p>
     <w:p>
@@ -1002,15 +874,7 @@
         <w:ind w:left="1440" w:firstLine="720"/>
       </w:pPr>
       <w:r>
-        <w:t>$display = “</w:t>
-      </w:r>
-      <w:proofErr w:type="spellStart"/>
-      <w:r>
-        <w:t>FizzBuzz</w:t>
-      </w:r>
-      <w:proofErr w:type="spellEnd"/>
-      <w:r>
-        <w:t>”;</w:t>
+        <w:t>$display = “FizzBuzz”;</w:t>
       </w:r>
     </w:p>
     <w:p>
@@ -1103,15 +967,7 @@
         <w:ind w:left="720" w:firstLine="720"/>
       </w:pPr>
       <w:r>
-        <w:t>echo $display . “&lt;</w:t>
-      </w:r>
-      <w:proofErr w:type="spellStart"/>
-      <w:r>
-        <w:t>br</w:t>
-      </w:r>
-      <w:proofErr w:type="spellEnd"/>
-      <w:r>
-        <w:t>&gt;”;</w:t>
+        <w:t>echo $display . “&lt;br&gt;”;</w:t>
       </w:r>
     </w:p>
     <w:p>
@@ -1128,6 +984,20 @@
       </w:pPr>
       <w:r>
         <w:t>}</w:t>
+      </w:r>
+    </w:p>
+    <w:p>
+      <w:pPr>
+        <w:ind w:firstLine="360"/>
+      </w:pPr>
+      <w:r>
+        <w:t>self::</w:t>
+      </w:r>
+      <w:r>
+        <w:t>fizzBuz</w:t>
+      </w:r>
+      <w:r>
+        <w:t xml:space="preserve">(); </w:t>
       </w:r>
     </w:p>
     <w:p/>
@@ -1180,27 +1050,7 @@
           <w:sz w:val="20"/>
           <w:szCs w:val="22"/>
         </w:rPr>
-        <w:t xml:space="preserve">      print </w:t>
-      </w:r>
-      <w:proofErr w:type="spellStart"/>
-      <w:r>
-        <w:rPr>
-          <w:rFonts w:ascii="Courier New" w:eastAsiaTheme="majorEastAsia" w:hAnsi="Courier New" w:cs="Courier New"/>
-          <w:color w:val="1F4D78" w:themeColor="accent1" w:themeShade="7F"/>
-          <w:sz w:val="20"/>
-          <w:szCs w:val="22"/>
-        </w:rPr>
-        <w:t>preg_replace</w:t>
-      </w:r>
-      <w:proofErr w:type="spellEnd"/>
-      <w:r>
-        <w:rPr>
-          <w:rFonts w:ascii="Courier New" w:eastAsiaTheme="majorEastAsia" w:hAnsi="Courier New" w:cs="Courier New"/>
-          <w:color w:val="1F4D78" w:themeColor="accent1" w:themeShade="7F"/>
-          <w:sz w:val="20"/>
-          <w:szCs w:val="22"/>
-        </w:rPr>
-        <w:t>('/([0-9]+)\/([0-9]+)\/([0-9]+)/'‚ '$2/$1/$3', $date);</w:t>
+        <w:t xml:space="preserve">      print preg_replace('/([0-9]+)\/([0-9]+)\/([0-9]+)/'‚ '$2/$1/$3', $date);</w:t>
       </w:r>
       <w:r>
         <w:br/>
@@ -1231,15 +1081,7 @@
           </w:tcPr>
           <w:p>
             <w:r>
-              <w:t xml:space="preserve">“/../” start and ends the </w:t>
-            </w:r>
-            <w:proofErr w:type="spellStart"/>
-            <w:r>
-              <w:t>regulare</w:t>
-            </w:r>
-            <w:proofErr w:type="spellEnd"/>
-            <w:r>
-              <w:t xml:space="preserve"> expression </w:t>
+              <w:t xml:space="preserve">“/../” start and ends the regulare expression </w:t>
             </w:r>
           </w:p>
           <w:p>
@@ -1281,15 +1123,7 @@
           </w:p>
           <w:p>
             <w:r>
-              <w:t xml:space="preserve">([0-9]+ match numbers form 0 – 9 include characters </w:t>
-            </w:r>
-            <w:proofErr w:type="spellStart"/>
-            <w:r>
-              <w:t>ot</w:t>
-            </w:r>
-            <w:proofErr w:type="spellEnd"/>
-            <w:r>
-              <w:t xml:space="preserve"> its l</w:t>
+              <w:t>([0-9]+ match numbers form 0 – 9 include characters ot its l</w:t>
             </w:r>
             <w:r>
               <w:t xml:space="preserve">eft 1 or more </w:t>
@@ -1302,15 +1136,8 @@
           </w:p>
           <w:p>
             <w:r>
-              <w:t xml:space="preserve">([0-9]+ match numbers form 0 – 9 include characters </w:t>
-            </w:r>
-            <w:proofErr w:type="spellStart"/>
-            <w:r>
-              <w:t>ot</w:t>
-            </w:r>
-            <w:proofErr w:type="spellEnd"/>
-            <w:r>
-              <w:t xml:space="preserve"> its left 1 or more </w:t>
+              <w:lastRenderedPageBreak/>
+              <w:t xml:space="preserve">([0-9]+ match numbers form 0 – 9 include characters ot its left 1 or more </w:t>
             </w:r>
           </w:p>
           <w:p/>
@@ -1607,15 +1434,7 @@
           </w:tcPr>
           <w:p>
             <w:r>
-              <w:t xml:space="preserve">I would user </w:t>
-            </w:r>
-            <w:proofErr w:type="spellStart"/>
-            <w:r>
-              <w:t>Strip_tags</w:t>
-            </w:r>
-            <w:proofErr w:type="spellEnd"/>
-            <w:r>
-              <w:t>()</w:t>
+              <w:t>I would user Strip_tags()</w:t>
             </w:r>
           </w:p>
         </w:tc>
@@ -1632,19 +1451,35 @@
             </w:tcBorders>
           </w:tcPr>
           <w:p>
-            <w:proofErr w:type="spellStart"/>
+            <w:r>
+              <w:t xml:space="preserve">$string = </w:t>
+            </w:r>
             <w:r>
               <w:t>p</w:t>
             </w:r>
             <w:r>
-              <w:t>reg_replace</w:t>
-            </w:r>
-            <w:proofErr w:type="spellEnd"/>
-            <w:r>
-              <w:t>(‘/&lt;</w:t>
+              <w:t>reg_replace(‘/&lt;</w:t>
             </w:r>
             <w:r>
               <w:t>[^&gt;]*&gt;/’, ‘’, $string)</w:t>
+            </w:r>
+          </w:p>
+        </w:tc>
+      </w:tr>
+      <w:tr>
+        <w:tc>
+          <w:tcPr>
+            <w:tcW w:w="9206" w:type="dxa"/>
+            <w:tcBorders>
+              <w:top w:val="single" w:sz="4" w:space="0" w:color="auto"/>
+              <w:left w:val="nil"/>
+              <w:bottom w:val="single" w:sz="4" w:space="0" w:color="auto"/>
+              <w:right w:val="nil"/>
+            </w:tcBorders>
+          </w:tcPr>
+          <w:p>
+            <w:r>
+              <w:t>echo string;</w:t>
             </w:r>
           </w:p>
         </w:tc>
@@ -1667,8 +1502,23 @@
     <w:p>
       <w:pPr>
         <w:pStyle w:val="Heading3"/>
+        <w:numPr>
+          <w:ilvl w:val="0"/>
+          <w:numId w:val="0"/>
+        </w:numPr>
+        <w:ind w:left="360"/>
+      </w:pPr>
+    </w:p>
+    <w:p/>
+    <w:p/>
+    <w:p/>
+    <w:p/>
+    <w:p>
+      <w:pPr>
+        <w:pStyle w:val="Heading3"/>
       </w:pPr>
       <w:r>
+        <w:lastRenderedPageBreak/>
         <w:t>A palindrome is a word that reads the same backward or forward</w:t>
       </w:r>
       <w:r>
@@ -1684,15 +1534,7 @@
         <w:br/>
       </w:r>
       <w:r>
-        <w:t xml:space="preserve">EG. </w:t>
-      </w:r>
-      <w:proofErr w:type="spellStart"/>
-      <w:r>
-        <w:t>Deleveled</w:t>
-      </w:r>
-      <w:proofErr w:type="spellEnd"/>
-      <w:r>
-        <w:t xml:space="preserve"> is a palindrome and should return true as character case is ignored.</w:t>
+        <w:t>EG. Deleveled is a palindrome and should return true as character case is ignored.</w:t>
       </w:r>
       <w:r>
         <w:br/>
@@ -1738,15 +1580,7 @@
         <w:ind w:left="360"/>
       </w:pPr>
       <w:r>
-        <w:t xml:space="preserve">    public static function </w:t>
-      </w:r>
-      <w:proofErr w:type="spellStart"/>
-      <w:r>
-        <w:t>isPalindrome</w:t>
-      </w:r>
-      <w:proofErr w:type="spellEnd"/>
-      <w:r>
-        <w:t>($word)</w:t>
+        <w:t xml:space="preserve">    public static function isPalindrome($word)</w:t>
       </w:r>
     </w:p>
     <w:p>
@@ -1760,37 +1594,13 @@
       </w:r>
       <w:r>
         <w:tab/>
-        <w:t>$</w:t>
-      </w:r>
-      <w:proofErr w:type="spellStart"/>
-      <w:r>
-        <w:t>reverse_string</w:t>
-      </w:r>
-      <w:proofErr w:type="spellEnd"/>
-      <w:r>
-        <w:t xml:space="preserve"> = </w:t>
-      </w:r>
-      <w:proofErr w:type="spellStart"/>
-      <w:r>
-        <w:t>strrev</w:t>
-      </w:r>
-      <w:proofErr w:type="spellEnd"/>
-      <w:r>
-        <w:t xml:space="preserve">($word); </w:t>
+        <w:t xml:space="preserve">$reverse_string = strrev($word); </w:t>
       </w:r>
     </w:p>
     <w:p>
       <w:r>
         <w:tab/>
-        <w:t>if ($</w:t>
-      </w:r>
-      <w:proofErr w:type="spellStart"/>
-      <w:r>
-        <w:t>reverse_string</w:t>
-      </w:r>
-      <w:proofErr w:type="spellEnd"/>
-      <w:r>
-        <w:t xml:space="preserve"> ==</w:t>
+        <w:t>if ($reverse_string ==</w:t>
       </w:r>
       <w:r>
         <w:t>=</w:t>
@@ -1833,7 +1643,6 @@
         <w:ind w:firstLine="720"/>
       </w:pPr>
       <w:r>
-        <w:lastRenderedPageBreak/>
         <w:t>}</w:t>
       </w:r>
     </w:p>
@@ -1862,43 +1671,26 @@
         <w:t xml:space="preserve">echo </w:t>
       </w:r>
       <w:r>
-        <w:t>Palindrome::</w:t>
-      </w:r>
-      <w:proofErr w:type="spellStart"/>
-      <w:r>
-        <w:t>isPalindrome</w:t>
-      </w:r>
-      <w:proofErr w:type="spellEnd"/>
-      <w:r>
-        <w:t>('</w:t>
-      </w:r>
-      <w:proofErr w:type="spellStart"/>
-      <w:r>
-        <w:t>Deleveled</w:t>
-      </w:r>
-      <w:proofErr w:type="spellEnd"/>
-      <w:r>
-        <w:t>')</w:t>
+        <w:t>Palindrome::isPalindrome('Deleveled')</w:t>
       </w:r>
       <w:r>
         <w:t>;</w:t>
       </w:r>
     </w:p>
     <w:p/>
+    <w:p/>
+    <w:p/>
+    <w:p/>
+    <w:p/>
+    <w:p/>
+    <w:p/>
     <w:p>
       <w:pPr>
         <w:pStyle w:val="Heading3"/>
       </w:pPr>
       <w:r>
-        <w:t xml:space="preserve">Considering </w:t>
-      </w:r>
-      <w:proofErr w:type="spellStart"/>
-      <w:r>
-        <w:t>message_text</w:t>
-      </w:r>
-      <w:proofErr w:type="spellEnd"/>
-      <w:r>
-        <w:t xml:space="preserve"> stores a combination of html and text. </w:t>
+        <w:lastRenderedPageBreak/>
+        <w:t xml:space="preserve">Considering message_text stores a combination of html and text. </w:t>
       </w:r>
       <w:r>
         <w:t xml:space="preserve">What </w:t>
@@ -1927,79 +1719,7 @@
           <w:szCs w:val="20"/>
         </w:rPr>
         <w:br/>
-        <w:t>$</w:t>
-      </w:r>
-      <w:proofErr w:type="spellStart"/>
-      <w:r>
-        <w:rPr>
-          <w:rFonts w:ascii="Courier New" w:hAnsi="Courier New" w:cs="Courier New"/>
-          <w:sz w:val="20"/>
-          <w:szCs w:val="20"/>
-        </w:rPr>
-        <w:t>messageStmt</w:t>
-      </w:r>
-      <w:proofErr w:type="spellEnd"/>
-      <w:r>
-        <w:rPr>
-          <w:rFonts w:ascii="Courier New" w:hAnsi="Courier New" w:cs="Courier New"/>
-          <w:sz w:val="20"/>
-          <w:szCs w:val="20"/>
-        </w:rPr>
-        <w:t xml:space="preserve"> = $</w:t>
-      </w:r>
-      <w:proofErr w:type="spellStart"/>
-      <w:r>
-        <w:rPr>
-          <w:rFonts w:ascii="Courier New" w:hAnsi="Courier New" w:cs="Courier New"/>
-          <w:sz w:val="20"/>
-          <w:szCs w:val="20"/>
-        </w:rPr>
-        <w:t>db</w:t>
-      </w:r>
-      <w:proofErr w:type="spellEnd"/>
-      <w:r>
-        <w:rPr>
-          <w:rFonts w:ascii="Courier New" w:hAnsi="Courier New" w:cs="Courier New"/>
-          <w:sz w:val="20"/>
-          <w:szCs w:val="20"/>
-        </w:rPr>
-        <w:t xml:space="preserve">-&gt;query('select </w:t>
-      </w:r>
-      <w:proofErr w:type="spellStart"/>
-      <w:r>
-        <w:rPr>
-          <w:rFonts w:ascii="Courier New" w:hAnsi="Courier New" w:cs="Courier New"/>
-          <w:sz w:val="20"/>
-          <w:szCs w:val="20"/>
-        </w:rPr>
-        <w:t>message_text</w:t>
-      </w:r>
-      <w:proofErr w:type="spellEnd"/>
-      <w:r>
-        <w:rPr>
-          <w:rFonts w:ascii="Courier New" w:hAnsi="Courier New" w:cs="Courier New"/>
-          <w:sz w:val="20"/>
-          <w:szCs w:val="20"/>
-        </w:rPr>
-        <w:t xml:space="preserve"> from messages where </w:t>
-      </w:r>
-      <w:proofErr w:type="spellStart"/>
-      <w:r>
-        <w:rPr>
-          <w:rFonts w:ascii="Courier New" w:hAnsi="Courier New" w:cs="Courier New"/>
-          <w:sz w:val="20"/>
-          <w:szCs w:val="20"/>
-        </w:rPr>
-        <w:t>message_id</w:t>
-      </w:r>
-      <w:proofErr w:type="spellEnd"/>
-      <w:r>
-        <w:rPr>
-          <w:rFonts w:ascii="Courier New" w:hAnsi="Courier New" w:cs="Courier New"/>
-          <w:sz w:val="20"/>
-          <w:szCs w:val="20"/>
-        </w:rPr>
-        <w:t xml:space="preserve"> = 1');</w:t>
+        <w:t>$messageStmt = $db-&gt;query('select message_text from messages where message_id = 1');</w:t>
       </w:r>
       <w:r>
         <w:rPr>
@@ -2008,25 +1728,7 @@
           <w:szCs w:val="20"/>
         </w:rPr>
         <w:br/>
-        <w:t>$</w:t>
-      </w:r>
-      <w:proofErr w:type="spellStart"/>
-      <w:r>
-        <w:rPr>
-          <w:rFonts w:ascii="Courier New" w:hAnsi="Courier New" w:cs="Courier New"/>
-          <w:sz w:val="20"/>
-          <w:szCs w:val="20"/>
-        </w:rPr>
-        <w:t>messageStmt</w:t>
-      </w:r>
-      <w:proofErr w:type="spellEnd"/>
-      <w:r>
-        <w:rPr>
-          <w:rFonts w:ascii="Courier New" w:hAnsi="Courier New" w:cs="Courier New"/>
-          <w:sz w:val="20"/>
-          <w:szCs w:val="20"/>
-        </w:rPr>
-        <w:t>-&gt;execute();</w:t>
+        <w:t>$messageStmt-&gt;execute();</w:t>
       </w:r>
       <w:r>
         <w:rPr>
@@ -2035,25 +1737,7 @@
           <w:szCs w:val="20"/>
         </w:rPr>
         <w:br/>
-        <w:t>$message = $</w:t>
-      </w:r>
-      <w:proofErr w:type="spellStart"/>
-      <w:r>
-        <w:rPr>
-          <w:rFonts w:ascii="Courier New" w:hAnsi="Courier New" w:cs="Courier New"/>
-          <w:sz w:val="20"/>
-          <w:szCs w:val="20"/>
-        </w:rPr>
-        <w:t>messageStmt</w:t>
-      </w:r>
-      <w:proofErr w:type="spellEnd"/>
-      <w:r>
-        <w:rPr>
-          <w:rFonts w:ascii="Courier New" w:hAnsi="Courier New" w:cs="Courier New"/>
-          <w:sz w:val="20"/>
-          <w:szCs w:val="20"/>
-        </w:rPr>
-        <w:t>-&gt;fetch(PDO::FETCH_OBJ);</w:t>
+        <w:t>$message = $messageStmt-&gt;fetch(PDO::FETCH_OBJ);</w:t>
       </w:r>
       <w:r>
         <w:rPr>
@@ -2087,25 +1771,7 @@
           <w:sz w:val="20"/>
           <w:szCs w:val="20"/>
         </w:rPr>
-        <w:t xml:space="preserve"> $message-&gt;</w:t>
-      </w:r>
-      <w:proofErr w:type="spellStart"/>
-      <w:r>
-        <w:rPr>
-          <w:rFonts w:ascii="Courier New" w:hAnsi="Courier New" w:cs="Courier New"/>
-          <w:sz w:val="20"/>
-          <w:szCs w:val="20"/>
-        </w:rPr>
-        <w:t>message_text</w:t>
-      </w:r>
-      <w:proofErr w:type="spellEnd"/>
-      <w:r>
-        <w:rPr>
-          <w:rFonts w:ascii="Courier New" w:hAnsi="Courier New" w:cs="Courier New"/>
-          <w:sz w:val="20"/>
-          <w:szCs w:val="20"/>
-        </w:rPr>
-        <w:t>; ?&gt;&lt;/div&gt;</w:t>
+        <w:t xml:space="preserve"> $message-&gt;message_text; ?&gt;&lt;/div&gt;</w:t>
       </w:r>
       <w:r>
         <w:br/>
@@ -2117,15 +1783,7 @@
     </w:p>
     <w:p>
       <w:r>
-        <w:t xml:space="preserve">I would use the </w:t>
-      </w:r>
-      <w:proofErr w:type="spellStart"/>
-      <w:r>
-        <w:t>mysqli_real_escapes_string</w:t>
-      </w:r>
-      <w:proofErr w:type="spellEnd"/>
-      <w:r>
-        <w:t xml:space="preserve">(). </w:t>
+        <w:t xml:space="preserve">I would use the mysqli_real_escapes_string(). </w:t>
       </w:r>
     </w:p>
     <w:p/>
@@ -2145,43 +1803,7 @@
           <w:szCs w:val="20"/>
         </w:rPr>
         <w:br/>
-        <w:t>$</w:t>
-      </w:r>
-      <w:proofErr w:type="spellStart"/>
-      <w:r>
-        <w:rPr>
-          <w:rFonts w:ascii="Courier New" w:hAnsi="Courier New" w:cs="Courier New"/>
-          <w:sz w:val="20"/>
-          <w:szCs w:val="20"/>
-        </w:rPr>
-        <w:t>messageStmt</w:t>
-      </w:r>
-      <w:proofErr w:type="spellEnd"/>
-      <w:r>
-        <w:rPr>
-          <w:rFonts w:ascii="Courier New" w:hAnsi="Courier New" w:cs="Courier New"/>
-          <w:sz w:val="20"/>
-          <w:szCs w:val="20"/>
-        </w:rPr>
-        <w:t xml:space="preserve"> = $</w:t>
-      </w:r>
-      <w:proofErr w:type="spellStart"/>
-      <w:r>
-        <w:rPr>
-          <w:rFonts w:ascii="Courier New" w:hAnsi="Courier New" w:cs="Courier New"/>
-          <w:sz w:val="20"/>
-          <w:szCs w:val="20"/>
-        </w:rPr>
-        <w:t>db</w:t>
-      </w:r>
-      <w:proofErr w:type="spellEnd"/>
-      <w:r>
-        <w:rPr>
-          <w:rFonts w:ascii="Courier New" w:hAnsi="Courier New" w:cs="Courier New"/>
-          <w:sz w:val="20"/>
-          <w:szCs w:val="20"/>
-        </w:rPr>
-        <w:t>-&gt;query('select</w:t>
+        <w:t>$messageStmt = $db-&gt;query('select</w:t>
       </w:r>
       <w:r>
         <w:rPr>
@@ -2191,7 +1813,6 @@
         </w:rPr>
         <w:t xml:space="preserve">’. </w:t>
       </w:r>
-      <w:proofErr w:type="spellStart"/>
       <w:r>
         <w:rPr>
           <w:rFonts w:ascii="Consolas" w:hAnsi="Consolas"/>
@@ -2201,23 +1822,13 @@
         </w:rPr>
         <w:t>mysqli_real_escape_string</w:t>
       </w:r>
-      <w:proofErr w:type="spellEnd"/>
       <w:r>
         <w:rPr>
           <w:rFonts w:ascii="Courier New" w:hAnsi="Courier New" w:cs="Courier New"/>
           <w:sz w:val="20"/>
           <w:szCs w:val="20"/>
         </w:rPr>
-        <w:t>(</w:t>
-      </w:r>
-      <w:proofErr w:type="spellStart"/>
-      <w:r>
-        <w:rPr>
-          <w:rFonts w:ascii="Courier New" w:hAnsi="Courier New" w:cs="Courier New"/>
-          <w:sz w:val="20"/>
-          <w:szCs w:val="20"/>
-        </w:rPr>
-        <w:t>q</w:t>
+        <w:t>(q</w:t>
       </w:r>
       <w:r>
         <w:rPr>
@@ -2227,7 +1838,6 @@
         </w:rPr>
         <w:t>message_text</w:t>
       </w:r>
-      <w:proofErr w:type="spellEnd"/>
       <w:r>
         <w:rPr>
           <w:rFonts w:ascii="Courier New" w:hAnsi="Courier New" w:cs="Courier New"/>
@@ -2242,25 +1852,7 @@
           <w:sz w:val="20"/>
           <w:szCs w:val="20"/>
         </w:rPr>
-        <w:t xml:space="preserve"> from messages where </w:t>
-      </w:r>
-      <w:proofErr w:type="spellStart"/>
-      <w:r>
-        <w:rPr>
-          <w:rFonts w:ascii="Courier New" w:hAnsi="Courier New" w:cs="Courier New"/>
-          <w:sz w:val="20"/>
-          <w:szCs w:val="20"/>
-        </w:rPr>
-        <w:t>message_id</w:t>
-      </w:r>
-      <w:proofErr w:type="spellEnd"/>
-      <w:r>
-        <w:rPr>
-          <w:rFonts w:ascii="Courier New" w:hAnsi="Courier New" w:cs="Courier New"/>
-          <w:sz w:val="20"/>
-          <w:szCs w:val="20"/>
-        </w:rPr>
-        <w:t xml:space="preserve"> = 1');</w:t>
+        <w:t xml:space="preserve"> from messages where message_id = 1');</w:t>
       </w:r>
       <w:r>
         <w:rPr>
@@ -2269,25 +1861,7 @@
           <w:szCs w:val="20"/>
         </w:rPr>
         <w:br/>
-        <w:t>$</w:t>
-      </w:r>
-      <w:proofErr w:type="spellStart"/>
-      <w:r>
-        <w:rPr>
-          <w:rFonts w:ascii="Courier New" w:hAnsi="Courier New" w:cs="Courier New"/>
-          <w:sz w:val="20"/>
-          <w:szCs w:val="20"/>
-        </w:rPr>
-        <w:t>messageStmt</w:t>
-      </w:r>
-      <w:proofErr w:type="spellEnd"/>
-      <w:r>
-        <w:rPr>
-          <w:rFonts w:ascii="Courier New" w:hAnsi="Courier New" w:cs="Courier New"/>
-          <w:sz w:val="20"/>
-          <w:szCs w:val="20"/>
-        </w:rPr>
-        <w:t>-&gt;execute();</w:t>
+        <w:t>$messageStmt-&gt;execute();</w:t>
       </w:r>
       <w:r>
         <w:rPr>
@@ -2296,25 +1870,7 @@
           <w:szCs w:val="20"/>
         </w:rPr>
         <w:br/>
-        <w:t>$message = $</w:t>
-      </w:r>
-      <w:proofErr w:type="spellStart"/>
-      <w:r>
-        <w:rPr>
-          <w:rFonts w:ascii="Courier New" w:hAnsi="Courier New" w:cs="Courier New"/>
-          <w:sz w:val="20"/>
-          <w:szCs w:val="20"/>
-        </w:rPr>
-        <w:t>messageStmt</w:t>
-      </w:r>
-      <w:proofErr w:type="spellEnd"/>
-      <w:r>
-        <w:rPr>
-          <w:rFonts w:ascii="Courier New" w:hAnsi="Courier New" w:cs="Courier New"/>
-          <w:sz w:val="20"/>
-          <w:szCs w:val="20"/>
-        </w:rPr>
-        <w:t>-&gt;fetch(PDO::FETCH_OBJ);</w:t>
+        <w:t>$message = $messageStmt-&gt;fetch(PDO::FETCH_OBJ);</w:t>
       </w:r>
       <w:r>
         <w:rPr>
@@ -2348,25 +1904,7 @@
           <w:sz w:val="20"/>
           <w:szCs w:val="20"/>
         </w:rPr>
-        <w:t xml:space="preserve"> $message-&gt;</w:t>
-      </w:r>
-      <w:proofErr w:type="spellStart"/>
-      <w:r>
-        <w:rPr>
-          <w:rFonts w:ascii="Courier New" w:hAnsi="Courier New" w:cs="Courier New"/>
-          <w:sz w:val="20"/>
-          <w:szCs w:val="20"/>
-        </w:rPr>
-        <w:t>message_text</w:t>
-      </w:r>
-      <w:proofErr w:type="spellEnd"/>
-      <w:r>
-        <w:rPr>
-          <w:rFonts w:ascii="Courier New" w:hAnsi="Courier New" w:cs="Courier New"/>
-          <w:sz w:val="20"/>
-          <w:szCs w:val="20"/>
-        </w:rPr>
-        <w:t>; ?&gt;&lt;/div&gt;</w:t>
+        <w:t xml:space="preserve"> $message-&gt;message_text; ?&gt;&lt;/div&gt;</w:t>
       </w:r>
     </w:p>
     <w:p/>
@@ -2381,7 +1919,6 @@
         <w:pStyle w:val="Heading3"/>
       </w:pPr>
       <w:r>
-        <w:lastRenderedPageBreak/>
         <w:t>Write an inner join for the following tables</w:t>
       </w:r>
       <w:r>
@@ -2466,63 +2003,7 @@
           </w:tcPr>
           <w:p>
             <w:r>
-              <w:t xml:space="preserve">SELECT </w:t>
-            </w:r>
-            <w:proofErr w:type="spellStart"/>
-            <w:r>
-              <w:t>u.UserKey</w:t>
-            </w:r>
-            <w:proofErr w:type="spellEnd"/>
-            <w:r>
-              <w:t xml:space="preserve">, </w:t>
-            </w:r>
-            <w:proofErr w:type="spellStart"/>
-            <w:r>
-              <w:t>u.Firstname</w:t>
-            </w:r>
-            <w:proofErr w:type="spellEnd"/>
-            <w:r>
-              <w:t xml:space="preserve">, </w:t>
-            </w:r>
-            <w:proofErr w:type="spellStart"/>
-            <w:r>
-              <w:t>u.LastName</w:t>
-            </w:r>
-            <w:proofErr w:type="spellEnd"/>
-            <w:r>
-              <w:t xml:space="preserve">, </w:t>
-            </w:r>
-            <w:proofErr w:type="spellStart"/>
-            <w:r>
-              <w:t>u.Email</w:t>
-            </w:r>
-            <w:proofErr w:type="spellEnd"/>
-            <w:r>
-              <w:t xml:space="preserve">, addr.Address1, addr.Address2, </w:t>
-            </w:r>
-            <w:proofErr w:type="spellStart"/>
-            <w:r>
-              <w:t>addr.City</w:t>
-            </w:r>
-            <w:proofErr w:type="spellEnd"/>
-            <w:r>
-              <w:t xml:space="preserve">, </w:t>
-            </w:r>
-            <w:proofErr w:type="spellStart"/>
-            <w:r>
-              <w:t>addr.State</w:t>
-            </w:r>
-            <w:proofErr w:type="spellEnd"/>
-            <w:r>
-              <w:t xml:space="preserve">, </w:t>
-            </w:r>
-            <w:proofErr w:type="spellStart"/>
-            <w:r>
-              <w:t>addr.ZipCode</w:t>
-            </w:r>
-            <w:proofErr w:type="spellEnd"/>
-            <w:r>
-              <w:t xml:space="preserve"> </w:t>
+              <w:t xml:space="preserve">SELECT u.UserKey, u.Firstname, u.LastName, u.Email, addr.Address1, addr.Address2, addr.City, addr.State, addr.ZipCode </w:t>
             </w:r>
           </w:p>
           <w:p>
@@ -2532,35 +2013,9 @@
           </w:p>
           <w:p>
             <w:r>
-              <w:t>INNER JOIN address .</w:t>
-            </w:r>
-            <w:proofErr w:type="spellStart"/>
-            <w:r>
-              <w:t>addr</w:t>
-            </w:r>
-            <w:proofErr w:type="spellEnd"/>
-            <w:r>
-              <w:t xml:space="preserve"> on (</w:t>
-            </w:r>
-            <w:proofErr w:type="spellStart"/>
-            <w:r>
-              <w:t>u.Userkey</w:t>
-            </w:r>
-            <w:proofErr w:type="spellEnd"/>
-            <w:r>
-              <w:t xml:space="preserve"> = </w:t>
-            </w:r>
-            <w:proofErr w:type="spellStart"/>
-            <w:r>
-              <w:t>addr.UsKey</w:t>
-            </w:r>
-            <w:proofErr w:type="spellEnd"/>
-            <w:r>
-              <w:t>)</w:t>
+              <w:t>INNER JOIN address .addr on (u.Userkey = addr.UsKey)</w:t>
             </w:r>
           </w:p>
-          <w:p/>
-          <w:p/>
         </w:tc>
       </w:tr>
       <w:tr>
@@ -2578,25 +2033,6 @@
         </w:tc>
       </w:tr>
     </w:tbl>
-    <w:p>
-      <w:pPr>
-        <w:pStyle w:val="Heading3"/>
-        <w:numPr>
-          <w:ilvl w:val="0"/>
-          <w:numId w:val="0"/>
-        </w:numPr>
-        <w:ind w:left="360"/>
-      </w:pPr>
-    </w:p>
-    <w:p/>
-    <w:p/>
-    <w:p/>
-    <w:p/>
-    <w:p/>
-    <w:p/>
-    <w:p/>
-    <w:p/>
-    <w:p/>
     <w:p>
       <w:pPr>
         <w:pStyle w:val="Heading3"/>
@@ -2635,25 +2071,7 @@
           <w:sz w:val="20"/>
           <w:szCs w:val="20"/>
         </w:rPr>
-        <w:t xml:space="preserve">function </w:t>
-      </w:r>
-      <w:proofErr w:type="spellStart"/>
-      <w:r>
-        <w:rPr>
-          <w:rFonts w:ascii="Courier New" w:hAnsi="Courier New" w:cs="Courier New"/>
-          <w:sz w:val="20"/>
-          <w:szCs w:val="20"/>
-        </w:rPr>
-        <w:t>isPasswordValid</w:t>
-      </w:r>
-      <w:proofErr w:type="spellEnd"/>
-      <w:r>
-        <w:rPr>
-          <w:rFonts w:ascii="Courier New" w:hAnsi="Courier New" w:cs="Courier New"/>
-          <w:sz w:val="20"/>
-          <w:szCs w:val="20"/>
-        </w:rPr>
-        <w:t>($password) {</w:t>
+        <w:t>function isPasswordValid(password) {</w:t>
       </w:r>
     </w:p>
     <w:p>
@@ -2670,25 +2088,15 @@
           <w:sz w:val="20"/>
           <w:szCs w:val="20"/>
         </w:rPr>
-        <w:t xml:space="preserve">    var </w:t>
+        <w:t xml:space="preserve">    var isValid = false;</w:t>
       </w:r>
-      <w:proofErr w:type="spellStart"/>
       <w:r>
         <w:rPr>
           <w:rFonts w:ascii="Courier New" w:hAnsi="Courier New" w:cs="Courier New"/>
           <w:sz w:val="20"/>
           <w:szCs w:val="20"/>
         </w:rPr>
-        <w:t>isValid</w:t>
-      </w:r>
-      <w:proofErr w:type="spellEnd"/>
-      <w:r>
-        <w:rPr>
-          <w:rFonts w:ascii="Courier New" w:hAnsi="Courier New" w:cs="Courier New"/>
-          <w:sz w:val="20"/>
-          <w:szCs w:val="20"/>
-        </w:rPr>
-        <w:t xml:space="preserve"> = false;</w:t>
+        <w:tab/>
       </w:r>
     </w:p>
     <w:p>
@@ -2740,33 +2148,7 @@
           <w:sz w:val="20"/>
           <w:szCs w:val="20"/>
         </w:rPr>
-        <w:t>f (</w:t>
-      </w:r>
-      <w:r>
-        <w:rPr>
-          <w:rFonts w:ascii="Courier New" w:hAnsi="Courier New" w:cs="Courier New"/>
-          <w:sz w:val="20"/>
-          <w:szCs w:val="20"/>
-        </w:rPr>
-        <w:t>$</w:t>
-      </w:r>
-      <w:proofErr w:type="spellStart"/>
-      <w:r>
-        <w:rPr>
-          <w:rFonts w:ascii="Courier New" w:hAnsi="Courier New" w:cs="Courier New"/>
-          <w:sz w:val="20"/>
-          <w:szCs w:val="20"/>
-        </w:rPr>
-        <w:t>password.length</w:t>
-      </w:r>
-      <w:proofErr w:type="spellEnd"/>
-      <w:r>
-        <w:rPr>
-          <w:rFonts w:ascii="Courier New" w:hAnsi="Courier New" w:cs="Courier New"/>
-          <w:sz w:val="20"/>
-          <w:szCs w:val="20"/>
-        </w:rPr>
-        <w:t xml:space="preserve"> &gt; 7) {</w:t>
+        <w:t>f (password.length &gt; 7) {</w:t>
       </w:r>
     </w:p>
     <w:p>
@@ -2800,23 +2182,7 @@
           <w:sz w:val="20"/>
           <w:szCs w:val="20"/>
         </w:rPr>
-        <w:t>f (</w:t>
-      </w:r>
-      <w:r>
-        <w:rPr>
-          <w:rFonts w:ascii="Courier New" w:hAnsi="Courier New" w:cs="Courier New"/>
-          <w:sz w:val="20"/>
-          <w:szCs w:val="20"/>
-        </w:rPr>
-        <w:t>$</w:t>
-      </w:r>
-      <w:r>
-        <w:rPr>
-          <w:rFonts w:ascii="Courier New" w:hAnsi="Courier New" w:cs="Courier New"/>
-          <w:sz w:val="20"/>
-          <w:szCs w:val="20"/>
-        </w:rPr>
-        <w:t>password[0] =</w:t>
+        <w:t>f (password[0] =</w:t>
       </w:r>
       <w:r>
         <w:rPr>
@@ -2832,25 +2198,7 @@
           <w:sz w:val="20"/>
           <w:szCs w:val="20"/>
         </w:rPr>
-        <w:t>= password[0].</w:t>
-      </w:r>
-      <w:proofErr w:type="spellStart"/>
-      <w:r>
-        <w:rPr>
-          <w:rFonts w:ascii="Courier New" w:hAnsi="Courier New" w:cs="Courier New"/>
-          <w:sz w:val="20"/>
-          <w:szCs w:val="20"/>
-        </w:rPr>
-        <w:t>toUpperCase</w:t>
-      </w:r>
-      <w:proofErr w:type="spellEnd"/>
-      <w:r>
-        <w:rPr>
-          <w:rFonts w:ascii="Courier New" w:hAnsi="Courier New" w:cs="Courier New"/>
-          <w:sz w:val="20"/>
-          <w:szCs w:val="20"/>
-        </w:rPr>
-        <w:t>()</w:t>
+        <w:t>= password[0].toUpperCase()</w:t>
       </w:r>
       <w:r>
         <w:rPr>
@@ -2892,25 +2240,7 @@
           <w:sz w:val="20"/>
           <w:szCs w:val="20"/>
         </w:rPr>
-        <w:t>if (</w:t>
-      </w:r>
-      <w:proofErr w:type="spellStart"/>
-      <w:r>
-        <w:rPr>
-          <w:rFonts w:ascii="Courier New" w:hAnsi="Courier New" w:cs="Courier New"/>
-          <w:sz w:val="20"/>
-          <w:szCs w:val="20"/>
-        </w:rPr>
-        <w:t>hasNumber</w:t>
-      </w:r>
-      <w:proofErr w:type="spellEnd"/>
-      <w:r>
-        <w:rPr>
-          <w:rFonts w:ascii="Courier New" w:hAnsi="Courier New" w:cs="Courier New"/>
-          <w:sz w:val="20"/>
-          <w:szCs w:val="20"/>
-        </w:rPr>
-        <w:t>(password)) {</w:t>
+        <w:t>if (hasNumber(password)) {</w:t>
       </w:r>
     </w:p>
     <w:p>
@@ -2944,18 +2274,8 @@
           <w:szCs w:val="20"/>
         </w:rPr>
         <w:tab/>
-        <w:t xml:space="preserve">    </w:t>
+        <w:t xml:space="preserve">    isValid</w:t>
       </w:r>
-      <w:proofErr w:type="spellStart"/>
-      <w:r>
-        <w:rPr>
-          <w:rFonts w:ascii="Courier New" w:hAnsi="Courier New" w:cs="Courier New"/>
-          <w:sz w:val="20"/>
-          <w:szCs w:val="20"/>
-        </w:rPr>
-        <w:t>isValid</w:t>
-      </w:r>
-      <w:proofErr w:type="spellEnd"/>
       <w:r>
         <w:rPr>
           <w:rFonts w:ascii="Courier New" w:hAnsi="Courier New" w:cs="Courier New"/>
@@ -2988,7 +2308,130 @@
           <w:sz w:val="20"/>
           <w:szCs w:val="20"/>
         </w:rPr>
-        <w:t xml:space="preserve">} </w:t>
+        <w:t>}</w:t>
+      </w:r>
+      <w:r>
+        <w:rPr>
+          <w:rFonts w:ascii="Courier New" w:hAnsi="Courier New" w:cs="Courier New"/>
+          <w:sz w:val="20"/>
+          <w:szCs w:val="20"/>
+        </w:rPr>
+        <w:t xml:space="preserve"> else {</w:t>
+      </w:r>
+    </w:p>
+    <w:p>
+      <w:pPr>
+        <w:rPr>
+          <w:rFonts w:ascii="Courier New" w:hAnsi="Courier New" w:cs="Courier New"/>
+          <w:sz w:val="20"/>
+          <w:szCs w:val="20"/>
+        </w:rPr>
+      </w:pPr>
+      <w:r>
+        <w:rPr>
+          <w:rFonts w:ascii="Courier New" w:hAnsi="Courier New" w:cs="Courier New"/>
+          <w:sz w:val="20"/>
+          <w:szCs w:val="20"/>
+        </w:rPr>
+        <w:tab/>
+      </w:r>
+      <w:r>
+        <w:rPr>
+          <w:rFonts w:ascii="Courier New" w:hAnsi="Courier New" w:cs="Courier New"/>
+          <w:sz w:val="20"/>
+          <w:szCs w:val="20"/>
+        </w:rPr>
+        <w:tab/>
+      </w:r>
+      <w:r>
+        <w:rPr>
+          <w:rFonts w:ascii="Courier New" w:hAnsi="Courier New" w:cs="Courier New"/>
+          <w:sz w:val="20"/>
+          <w:szCs w:val="20"/>
+        </w:rPr>
+        <w:tab/>
+      </w:r>
+      <w:r>
+        <w:rPr>
+          <w:rFonts w:ascii="Courier New" w:hAnsi="Courier New" w:cs="Courier New"/>
+          <w:sz w:val="20"/>
+          <w:szCs w:val="20"/>
+        </w:rPr>
+        <w:t xml:space="preserve">    isValid = </w:t>
+      </w:r>
+      <w:r>
+        <w:rPr>
+          <w:rFonts w:ascii="Courier New" w:hAnsi="Courier New" w:cs="Courier New"/>
+          <w:sz w:val="20"/>
+          <w:szCs w:val="20"/>
+        </w:rPr>
+        <w:t xml:space="preserve">‘the password must </w:t>
+      </w:r>
+      <w:r>
+        <w:rPr>
+          <w:rFonts w:ascii="Courier New" w:hAnsi="Courier New" w:cs="Courier New"/>
+          <w:sz w:val="20"/>
+          <w:szCs w:val="20"/>
+        </w:rPr>
+        <w:t>contain</w:t>
+      </w:r>
+      <w:r>
+        <w:rPr>
+          <w:rFonts w:ascii="Courier New" w:hAnsi="Courier New" w:cs="Courier New"/>
+          <w:sz w:val="20"/>
+          <w:szCs w:val="20"/>
+        </w:rPr>
+        <w:t xml:space="preserve"> at</w:t>
+      </w:r>
+      <w:r>
+        <w:rPr>
+          <w:rFonts w:ascii="Courier New" w:hAnsi="Courier New" w:cs="Courier New"/>
+          <w:sz w:val="20"/>
+          <w:szCs w:val="20"/>
+        </w:rPr>
+        <w:t xml:space="preserve"> </w:t>
+      </w:r>
+      <w:r>
+        <w:rPr>
+          <w:rFonts w:ascii="Courier New" w:hAnsi="Courier New" w:cs="Courier New"/>
+          <w:sz w:val="20"/>
+          <w:szCs w:val="20"/>
+        </w:rPr>
+        <w:t>least one number’</w:t>
+      </w:r>
+      <w:r>
+        <w:rPr>
+          <w:rFonts w:ascii="Courier New" w:hAnsi="Courier New" w:cs="Courier New"/>
+          <w:sz w:val="20"/>
+          <w:szCs w:val="20"/>
+        </w:rPr>
+        <w:t>;</w:t>
+      </w:r>
+    </w:p>
+    <w:p>
+      <w:pPr>
+        <w:ind w:left="1440" w:firstLine="720"/>
+        <w:rPr>
+          <w:rFonts w:ascii="Courier New" w:hAnsi="Courier New" w:cs="Courier New"/>
+          <w:sz w:val="20"/>
+          <w:szCs w:val="20"/>
+        </w:rPr>
+      </w:pPr>
+      <w:r>
+        <w:rPr>
+          <w:rFonts w:ascii="Courier New" w:hAnsi="Courier New" w:cs="Courier New"/>
+          <w:sz w:val="20"/>
+          <w:szCs w:val="20"/>
+        </w:rPr>
+        <w:t>}</w:t>
+      </w:r>
+      <w:r>
+        <w:rPr>
+          <w:rFonts w:ascii="Courier New" w:hAnsi="Courier New" w:cs="Courier New"/>
+          <w:sz w:val="20"/>
+          <w:szCs w:val="20"/>
+        </w:rPr>
+        <w:t xml:space="preserve"> </w:t>
       </w:r>
     </w:p>
     <w:p>
@@ -3007,6 +2450,143 @@
           <w:szCs w:val="20"/>
         </w:rPr>
         <w:t>}</w:t>
+      </w:r>
+      <w:r>
+        <w:rPr>
+          <w:rFonts w:ascii="Courier New" w:hAnsi="Courier New" w:cs="Courier New"/>
+          <w:sz w:val="20"/>
+          <w:szCs w:val="20"/>
+        </w:rPr>
+        <w:t xml:space="preserve"> else {</w:t>
+      </w:r>
+    </w:p>
+    <w:p>
+      <w:pPr>
+        <w:ind w:left="1440" w:firstLine="720"/>
+        <w:rPr>
+          <w:rFonts w:ascii="Courier New" w:hAnsi="Courier New" w:cs="Courier New"/>
+          <w:sz w:val="20"/>
+          <w:szCs w:val="20"/>
+        </w:rPr>
+      </w:pPr>
+      <w:r>
+        <w:rPr>
+          <w:rFonts w:ascii="Courier New" w:hAnsi="Courier New" w:cs="Courier New"/>
+          <w:sz w:val="20"/>
+          <w:szCs w:val="20"/>
+        </w:rPr>
+        <w:t>isValid = ‘</w:t>
+      </w:r>
+      <w:r>
+        <w:rPr>
+          <w:rFonts w:ascii="Courier New" w:hAnsi="Courier New" w:cs="Courier New"/>
+          <w:sz w:val="20"/>
+          <w:szCs w:val="20"/>
+        </w:rPr>
+        <w:t xml:space="preserve">the first </w:t>
+      </w:r>
+      <w:r>
+        <w:rPr>
+          <w:rFonts w:ascii="Courier New" w:hAnsi="Courier New" w:cs="Courier New"/>
+          <w:sz w:val="20"/>
+          <w:szCs w:val="20"/>
+        </w:rPr>
+        <w:t xml:space="preserve">characters </w:t>
+      </w:r>
+      <w:r>
+        <w:rPr>
+          <w:rFonts w:ascii="Courier New" w:hAnsi="Courier New" w:cs="Courier New"/>
+          <w:sz w:val="20"/>
+          <w:szCs w:val="20"/>
+        </w:rPr>
+        <w:t>must be a capital letter</w:t>
+      </w:r>
+      <w:r>
+        <w:rPr>
+          <w:rFonts w:ascii="Courier New" w:hAnsi="Courier New" w:cs="Courier New"/>
+          <w:sz w:val="20"/>
+          <w:szCs w:val="20"/>
+        </w:rPr>
+        <w:t>’;</w:t>
+      </w:r>
+    </w:p>
+    <w:p>
+      <w:pPr>
+        <w:ind w:left="720" w:firstLine="720"/>
+        <w:rPr>
+          <w:rFonts w:ascii="Courier New" w:hAnsi="Courier New" w:cs="Courier New"/>
+          <w:sz w:val="20"/>
+          <w:szCs w:val="20"/>
+        </w:rPr>
+      </w:pPr>
+      <w:r>
+        <w:rPr>
+          <w:rFonts w:ascii="Courier New" w:hAnsi="Courier New" w:cs="Courier New"/>
+          <w:sz w:val="20"/>
+          <w:szCs w:val="20"/>
+        </w:rPr>
+        <w:t>}</w:t>
+      </w:r>
+    </w:p>
+    <w:p>
+      <w:pPr>
+        <w:ind w:firstLine="720"/>
+        <w:rPr>
+          <w:rFonts w:ascii="Courier New" w:hAnsi="Courier New" w:cs="Courier New"/>
+          <w:sz w:val="20"/>
+          <w:szCs w:val="20"/>
+        </w:rPr>
+      </w:pPr>
+      <w:r>
+        <w:rPr>
+          <w:rFonts w:ascii="Courier New" w:hAnsi="Courier New" w:cs="Courier New"/>
+          <w:sz w:val="20"/>
+          <w:szCs w:val="20"/>
+        </w:rPr>
+        <w:t>}</w:t>
+      </w:r>
+      <w:r>
+        <w:rPr>
+          <w:rFonts w:ascii="Courier New" w:hAnsi="Courier New" w:cs="Courier New"/>
+          <w:sz w:val="20"/>
+          <w:szCs w:val="20"/>
+        </w:rPr>
+        <w:t xml:space="preserve"> else {</w:t>
+      </w:r>
+    </w:p>
+    <w:p>
+      <w:pPr>
+        <w:ind w:firstLine="720"/>
+        <w:rPr>
+          <w:rFonts w:ascii="Courier New" w:hAnsi="Courier New" w:cs="Courier New"/>
+          <w:sz w:val="20"/>
+          <w:szCs w:val="20"/>
+        </w:rPr>
+      </w:pPr>
+      <w:r>
+        <w:rPr>
+          <w:rFonts w:ascii="Courier New" w:hAnsi="Courier New" w:cs="Courier New"/>
+          <w:sz w:val="20"/>
+          <w:szCs w:val="20"/>
+        </w:rPr>
+        <w:tab/>
+        <w:t>isValid = ‘Your password must be 8 characters</w:t>
+      </w:r>
+      <w:r>
+        <w:rPr>
+          <w:rFonts w:ascii="Courier New" w:hAnsi="Courier New" w:cs="Courier New"/>
+          <w:sz w:val="20"/>
+          <w:szCs w:val="20"/>
+        </w:rPr>
+        <w:t xml:space="preserve"> long</w:t>
+      </w:r>
+      <w:r>
+        <w:rPr>
+          <w:rFonts w:ascii="Courier New" w:hAnsi="Courier New" w:cs="Courier New"/>
+          <w:sz w:val="20"/>
+          <w:szCs w:val="20"/>
+        </w:rPr>
+        <w:t xml:space="preserve"> of more’; </w:t>
       </w:r>
     </w:p>
     <w:p>
@@ -3052,25 +2632,7 @@
           <w:sz w:val="20"/>
           <w:szCs w:val="20"/>
         </w:rPr>
-        <w:t xml:space="preserve">return </w:t>
-      </w:r>
-      <w:proofErr w:type="spellStart"/>
-      <w:r>
-        <w:rPr>
-          <w:rFonts w:ascii="Courier New" w:hAnsi="Courier New" w:cs="Courier New"/>
-          <w:sz w:val="20"/>
-          <w:szCs w:val="20"/>
-        </w:rPr>
-        <w:t>isValid</w:t>
-      </w:r>
-      <w:proofErr w:type="spellEnd"/>
-      <w:r>
-        <w:rPr>
-          <w:rFonts w:ascii="Courier New" w:hAnsi="Courier New" w:cs="Courier New"/>
-          <w:sz w:val="20"/>
-          <w:szCs w:val="20"/>
-        </w:rPr>
-        <w:t>;</w:t>
+        <w:t>return isValid;</w:t>
       </w:r>
     </w:p>
     <w:p>
@@ -3113,25 +2675,15 @@
           <w:sz w:val="20"/>
           <w:szCs w:val="20"/>
         </w:rPr>
-        <w:t xml:space="preserve">Function </w:t>
+        <w:t>f</w:t>
       </w:r>
-      <w:proofErr w:type="spellStart"/>
       <w:r>
         <w:rPr>
           <w:rFonts w:ascii="Courier New" w:hAnsi="Courier New" w:cs="Courier New"/>
           <w:sz w:val="20"/>
           <w:szCs w:val="20"/>
         </w:rPr>
-        <w:t>hasNumber</w:t>
-      </w:r>
-      <w:proofErr w:type="spellEnd"/>
-      <w:r>
-        <w:rPr>
-          <w:rFonts w:ascii="Courier New" w:hAnsi="Courier New" w:cs="Courier New"/>
-          <w:sz w:val="20"/>
-          <w:szCs w:val="20"/>
-        </w:rPr>
-        <w:t>(string) {</w:t>
+        <w:t>unction hasNumber(string) {</w:t>
       </w:r>
     </w:p>
     <w:p>
@@ -3149,7 +2701,15 @@
           <w:sz w:val="20"/>
           <w:szCs w:val="20"/>
         </w:rPr>
-        <w:t>Return /\d/.test(string);</w:t>
+        <w:t>r</w:t>
+      </w:r>
+      <w:r>
+        <w:rPr>
+          <w:rFonts w:ascii="Courier New" w:hAnsi="Courier New" w:cs="Courier New"/>
+          <w:sz w:val="20"/>
+          <w:szCs w:val="20"/>
+        </w:rPr>
+        <w:t>eturn /\d/.test(string);</w:t>
       </w:r>
     </w:p>
     <w:p>
@@ -3170,6 +2730,35 @@
       </w:r>
     </w:p>
     <w:p/>
+    <w:p>
+      <w:r>
+        <w:t>let string =  ‘your string here’;</w:t>
+      </w:r>
+    </w:p>
+    <w:p>
+      <w:r>
+        <w:t>console.log(</w:t>
+      </w:r>
+      <w:r>
+        <w:rPr>
+          <w:rFonts w:ascii="Courier New" w:hAnsi="Courier New" w:cs="Courier New"/>
+          <w:sz w:val="20"/>
+          <w:szCs w:val="20"/>
+        </w:rPr>
+        <w:t>isPasswordValid</w:t>
+      </w:r>
+      <w:r>
+        <w:rPr>
+          <w:rFonts w:ascii="Courier New" w:hAnsi="Courier New" w:cs="Courier New"/>
+          <w:sz w:val="20"/>
+          <w:szCs w:val="20"/>
+        </w:rPr>
+        <w:t>(string)</w:t>
+      </w:r>
+      <w:r>
+        <w:t>)</w:t>
+      </w:r>
+    </w:p>
     <w:p>
       <w:pPr>
         <w:rPr>
@@ -3199,21 +2788,7 @@
         <w:rPr>
           <w:rStyle w:val="Strong"/>
         </w:rPr>
-        <w:t xml:space="preserve">, if this is a </w:t>
-      </w:r>
-      <w:proofErr w:type="spellStart"/>
-      <w:r>
-        <w:rPr>
-          <w:rStyle w:val="Strong"/>
-        </w:rPr>
-        <w:t>js</w:t>
-      </w:r>
-      <w:proofErr w:type="spellEnd"/>
-      <w:r>
-        <w:rPr>
-          <w:rStyle w:val="Strong"/>
-        </w:rPr>
-        <w:t xml:space="preserve"> function why is there a ‘$’ in the </w:t>
+        <w:t xml:space="preserve">, if this is a js function why is there a ‘$’ in the </w:t>
       </w:r>
       <w:r>
         <w:rPr>
@@ -29487,6 +29062,7 @@
     <w:rsid w:val="00C82CFB"/>
     <w:rsid w:val="00DD0C89"/>
     <w:rsid w:val="00E63918"/>
+    <w:rsid w:val="00FA5901"/>
   </w:rsids>
   <m:mathPr>
     <m:mathFont m:val="Cambria Math"/>

</xml_diff>